<commit_message>
html and css work 2-1-23
</commit_message>
<xml_diff>
--- a/WebApps/Bookstore Project/book-website.docx
+++ b/WebApps/Bookstore Project/book-website.docx
@@ -489,168 +489,9 @@
           <w:lang w:eastAsia="en-GB"/>
         </w:rPr>
         <mc:AlternateContent>
-          <mc:Choice Requires="wps">
-            <w:drawing>
-              <wp:anchor distT="0" distB="0" distL="114300" distR="114300" simplePos="0" relativeHeight="251665408" behindDoc="0" locked="0" layoutInCell="1" allowOverlap="1" wp14:anchorId="59AFF8A3" wp14:editId="2E2ECD3C">
-                <wp:simplePos x="0" y="0"/>
-                <wp:positionH relativeFrom="column">
-                  <wp:posOffset>1585646</wp:posOffset>
-                </wp:positionH>
-                <wp:positionV relativeFrom="paragraph">
-                  <wp:posOffset>7436105</wp:posOffset>
-                </wp:positionV>
-                <wp:extent cx="166172" cy="486410"/>
-                <wp:effectExtent l="57150" t="38100" r="81915" b="104140"/>
-                <wp:wrapNone/>
-                <wp:docPr id="321" name="Arrow: Chevron 321"/>
-                <wp:cNvGraphicFramePr/>
-                <a:graphic xmlns:a="http://schemas.openxmlformats.org/drawingml/2006/main">
-                  <a:graphicData uri="http://schemas.microsoft.com/office/word/2010/wordprocessingShape">
-                    <wps:wsp>
-                      <wps:cNvSpPr/>
-                      <wps:spPr>
-                        <a:xfrm flipH="1">
-                          <a:off x="0" y="0"/>
-                          <a:ext cx="166172" cy="486410"/>
-                        </a:xfrm>
-                        <a:prstGeom prst="chevron">
-                          <a:avLst/>
-                        </a:prstGeom>
-                        <a:ln/>
-                      </wps:spPr>
-                      <wps:style>
-                        <a:lnRef idx="1">
-                          <a:schemeClr val="dk1"/>
-                        </a:lnRef>
-                        <a:fillRef idx="2">
-                          <a:schemeClr val="dk1"/>
-                        </a:fillRef>
-                        <a:effectRef idx="1">
-                          <a:schemeClr val="dk1"/>
-                        </a:effectRef>
-                        <a:fontRef idx="minor">
-                          <a:schemeClr val="dk1"/>
-                        </a:fontRef>
-                      </wps:style>
-                      <wps:bodyPr rot="0" spcFirstLastPara="0" vertOverflow="overflow" horzOverflow="overflow" vert="horz" wrap="square" lIns="91440" tIns="45720" rIns="91440" bIns="45720" numCol="1" spcCol="0" rtlCol="0" fromWordArt="0" anchor="ctr" anchorCtr="0" forceAA="0" compatLnSpc="1">
-                        <a:prstTxWarp prst="textNoShape">
-                          <a:avLst/>
-                        </a:prstTxWarp>
-                        <a:noAutofit/>
-                      </wps:bodyPr>
-                    </wps:wsp>
-                  </a:graphicData>
-                </a:graphic>
-                <wp14:sizeRelH relativeFrom="margin">
-                  <wp14:pctWidth>0</wp14:pctWidth>
-                </wp14:sizeRelH>
-              </wp:anchor>
-            </w:drawing>
-          </mc:Choice>
-          <mc:Fallback>
-            <w:pict>
-              <v:shapetype w14:anchorId="7945696C" id="_x0000_t55" coordsize="21600,21600" o:spt="55" adj="16200" path="m@0,l,0@1,10800,,21600@0,21600,21600,10800xe">
-                <v:stroke joinstyle="miter"/>
-                <v:formulas>
-                  <v:f eqn="val #0"/>
-                  <v:f eqn="sum 21600 0 @0"/>
-                  <v:f eqn="prod #0 1 2"/>
-                </v:formulas>
-                <v:path o:connecttype="custom" o:connectlocs="@2,0;@1,10800;@2,21600;21600,10800" o:connectangles="270,180,90,0" textboxrect="0,0,10800,21600;0,0,16200,21600;0,0,21600,21600"/>
-                <v:handles>
-                  <v:h position="#0,topLeft" xrange="0,21600"/>
-                </v:handles>
-              </v:shapetype>
-              <v:shape id="Arrow: Chevron 321" o:spid="_x0000_s1026" type="#_x0000_t55" style="position:absolute;margin-left:124.85pt;margin-top:585.5pt;width:13.1pt;height:38.3pt;flip:x;z-index:251665408;visibility:visible;mso-wrap-style:square;mso-width-percent:0;mso-wrap-distance-left:9pt;mso-wrap-distance-top:0;mso-wrap-distance-right:9pt;mso-wrap-distance-bottom:0;mso-position-horizontal:absolute;mso-position-horizontal-relative:text;mso-position-vertical:absolute;mso-position-vertical-relative:text;mso-width-percent:0;mso-width-relative:margin;v-text-anchor:middle" o:gfxdata="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" adj="10800" fillcolor="gray [1616]" strokecolor="black [3040]">
-                <v:fill color2="#d9d9d9 [496]" rotate="t" angle="180" colors="0 #bcbcbc;22938f #d0d0d0;1 #ededed" focus="100%" type="gradient"/>
-                <v:shadow on="t" color="black" opacity="24903f" origin=",.5" offset="0,.55556mm"/>
-              </v:shape>
-            </w:pict>
-          </mc:Fallback>
-        </mc:AlternateContent>
-      </w:r>
-      <w:r>
-        <w:rPr>
-          <w:noProof/>
-          <w:lang w:eastAsia="en-GB"/>
-        </w:rPr>
-        <mc:AlternateContent>
-          <mc:Choice Requires="wps">
-            <w:drawing>
-              <wp:anchor distT="0" distB="0" distL="114300" distR="114300" simplePos="0" relativeHeight="251664384" behindDoc="0" locked="0" layoutInCell="1" allowOverlap="1" wp14:anchorId="3CEF289B" wp14:editId="2E1CD3DD">
-                <wp:simplePos x="0" y="0"/>
-                <wp:positionH relativeFrom="column">
-                  <wp:posOffset>6246115</wp:posOffset>
-                </wp:positionH>
-                <wp:positionV relativeFrom="paragraph">
-                  <wp:posOffset>7459914</wp:posOffset>
-                </wp:positionV>
-                <wp:extent cx="248021" cy="486410"/>
-                <wp:effectExtent l="57150" t="38100" r="76200" b="104140"/>
-                <wp:wrapNone/>
-                <wp:docPr id="320" name="Arrow: Chevron 320"/>
-                <wp:cNvGraphicFramePr/>
-                <a:graphic xmlns:a="http://schemas.openxmlformats.org/drawingml/2006/main">
-                  <a:graphicData uri="http://schemas.microsoft.com/office/word/2010/wordprocessingShape">
-                    <wps:wsp>
-                      <wps:cNvSpPr/>
-                      <wps:spPr>
-                        <a:xfrm>
-                          <a:off x="0" y="0"/>
-                          <a:ext cx="248021" cy="486410"/>
-                        </a:xfrm>
-                        <a:prstGeom prst="chevron">
-                          <a:avLst/>
-                        </a:prstGeom>
-                      </wps:spPr>
-                      <wps:style>
-                        <a:lnRef idx="1">
-                          <a:schemeClr val="dk1"/>
-                        </a:lnRef>
-                        <a:fillRef idx="2">
-                          <a:schemeClr val="dk1"/>
-                        </a:fillRef>
-                        <a:effectRef idx="1">
-                          <a:schemeClr val="dk1"/>
-                        </a:effectRef>
-                        <a:fontRef idx="minor">
-                          <a:schemeClr val="dk1"/>
-                        </a:fontRef>
-                      </wps:style>
-                      <wps:bodyPr rot="0" spcFirstLastPara="0" vertOverflow="overflow" horzOverflow="overflow" vert="horz" wrap="square" lIns="91440" tIns="45720" rIns="91440" bIns="45720" numCol="1" spcCol="0" rtlCol="0" fromWordArt="0" anchor="ctr" anchorCtr="0" forceAA="0" compatLnSpc="1">
-                        <a:prstTxWarp prst="textNoShape">
-                          <a:avLst/>
-                        </a:prstTxWarp>
-                        <a:noAutofit/>
-                      </wps:bodyPr>
-                    </wps:wsp>
-                  </a:graphicData>
-                </a:graphic>
-                <wp14:sizeRelH relativeFrom="margin">
-                  <wp14:pctWidth>0</wp14:pctWidth>
-                </wp14:sizeRelH>
-              </wp:anchor>
-            </w:drawing>
-          </mc:Choice>
-          <mc:Fallback>
-            <w:pict>
-              <v:shape w14:anchorId="4E1AA6AE" id="Arrow: Chevron 320" o:spid="_x0000_s1026" type="#_x0000_t55" style="position:absolute;margin-left:491.8pt;margin-top:587.4pt;width:19.55pt;height:38.3pt;z-index:251664384;visibility:visible;mso-wrap-style:square;mso-width-percent:0;mso-wrap-distance-left:9pt;mso-wrap-distance-top:0;mso-wrap-distance-right:9pt;mso-wrap-distance-bottom:0;mso-position-horizontal:absolute;mso-position-horizontal-relative:text;mso-position-vertical:absolute;mso-position-vertical-relative:text;mso-width-percent:0;mso-width-relative:margin;v-text-anchor:middle" o:gfxdata="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" adj="10800" fillcolor="gray [1616]" strokecolor="black [3040]">
-                <v:fill color2="#d9d9d9 [496]" rotate="t" angle="180" colors="0 #bcbcbc;22938f #d0d0d0;1 #ededed" focus="100%" type="gradient"/>
-                <v:shadow on="t" color="black" opacity="24903f" origin=",.5" offset="0,.55556mm"/>
-              </v:shape>
-            </w:pict>
-          </mc:Fallback>
-        </mc:AlternateContent>
-      </w:r>
-      <w:r>
-        <w:rPr>
-          <w:noProof/>
-          <w:lang w:eastAsia="en-GB"/>
-        </w:rPr>
-        <mc:AlternateContent>
           <mc:Choice Requires="wpg">
             <w:drawing>
-              <wp:anchor distT="0" distB="0" distL="114300" distR="114300" simplePos="0" relativeHeight="251655168" behindDoc="0" locked="0" layoutInCell="1" allowOverlap="1" wp14:anchorId="73890275" wp14:editId="76ACC8FC">
+              <wp:anchor distT="0" distB="0" distL="114300" distR="114300" simplePos="0" relativeHeight="251655168" behindDoc="0" locked="0" layoutInCell="1" allowOverlap="1" wp14:anchorId="73890275" wp14:editId="54C6623B">
                 <wp:simplePos x="0" y="0"/>
                 <wp:positionH relativeFrom="column">
                   <wp:posOffset>1703302</wp:posOffset>
@@ -1562,7 +1403,7 @@
           </mc:Choice>
           <mc:Fallback>
             <w:pict>
-              <v:group w14:anchorId="74783D7B" id="Group 58" o:spid="_x0000_s1026" style="position:absolute;margin-left:-53.3pt;margin-top:101pt;width:555.8pt;height:150.2pt;z-index:251650048;mso-height-relative:margin" coordsize="36155,21651" o:gfxdata="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">
+              <v:group w14:anchorId="31C1A1B6" id="Group 58" o:spid="_x0000_s1026" style="position:absolute;margin-left:-53.3pt;margin-top:101pt;width:555.8pt;height:150.2pt;z-index:251650048;mso-height-relative:margin" coordsize="36155,21651" o:gfxdata="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">
                 <v:rect id="Rectangle 59" o:spid="_x0000_s1027" style="position:absolute;width:36155;height:21651;visibility:visible;mso-wrap-style:square;v-text-anchor:middle" o:gfxdata="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" fillcolor="white [3212]" strokecolor="black [3213]" strokeweight="1pt"/>
                 <v:line id="Straight Connector 60" o:spid="_x0000_s1028" style="position:absolute;visibility:visible;mso-wrap-style:square" from="0,0" to="36150,21647" o:connectortype="straight" o:gfxdata="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" strokecolor="black [3213]" strokeweight="1pt"/>
                 <v:line id="Straight Connector 61" o:spid="_x0000_s1029" style="position:absolute;flip:y;visibility:visible;mso-wrap-style:square" from="0,0" to="36150,21651" o:connectortype="straight" o:gfxdata="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" strokecolor="black [3213]" strokeweight="1pt"/>
@@ -1727,7 +1568,7 @@
           </mc:Choice>
           <mc:Fallback>
             <w:pict>
-              <v:group w14:anchorId="0590FED0" id="Group 272" o:spid="_x0000_s1026" style="position:absolute;margin-left:2in;margin-top:461pt;width:336.6pt;height:44.55pt;z-index:251659264;mso-width-relative:margin;mso-height-relative:margin" coordsize="36155,21651" o:gfxdata="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">
+              <v:group w14:anchorId="1AC45942" id="Group 272" o:spid="_x0000_s1026" style="position:absolute;margin-left:2in;margin-top:461pt;width:336.6pt;height:44.55pt;z-index:251659264;mso-width-relative:margin;mso-height-relative:margin" coordsize="36155,21651" o:gfxdata="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">
                 <v:rect id="Rectangle 274" o:spid="_x0000_s1027" style="position:absolute;width:36155;height:21651;visibility:visible;mso-wrap-style:square;v-text-anchor:middle" o:gfxdata="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" fillcolor="white [3212]" strokecolor="black [3213]" strokeweight="1pt"/>
                 <v:line id="Straight Connector 283" o:spid="_x0000_s1028" style="position:absolute;visibility:visible;mso-wrap-style:square" from="0,0" to="36150,21647" o:connectortype="straight" o:gfxdata="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" strokecolor="black [3213]" strokeweight="1pt"/>
                 <v:line id="Straight Connector 284" o:spid="_x0000_s1029" style="position:absolute;flip:y;visibility:visible;mso-wrap-style:square" from="0,0" to="36150,21651" o:connectortype="straight" o:gfxdata="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" strokecolor="black [3213]" strokeweight="1pt"/>
@@ -1892,7 +1733,7 @@
           </mc:Choice>
           <mc:Fallback>
             <w:pict>
-              <v:group w14:anchorId="3A1DE52B" id="Group 285" o:spid="_x0000_s1026" style="position:absolute;margin-left:143.85pt;margin-top:399.1pt;width:336.6pt;height:44.55pt;z-index:251660288;mso-width-relative:margin;mso-height-relative:margin" coordsize="36155,21651" o:gfxdata="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">
+              <v:group w14:anchorId="2B4A90BC" id="Group 285" o:spid="_x0000_s1026" style="position:absolute;margin-left:143.85pt;margin-top:399.1pt;width:336.6pt;height:44.55pt;z-index:251660288;mso-width-relative:margin;mso-height-relative:margin" coordsize="36155,21651" o:gfxdata="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">
                 <v:rect id="Rectangle 294" o:spid="_x0000_s1027" style="position:absolute;width:36155;height:21651;visibility:visible;mso-wrap-style:square;v-text-anchor:middle" o:gfxdata="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" fillcolor="white [3212]" strokecolor="black [3213]" strokeweight="1pt"/>
                 <v:line id="Straight Connector 295" o:spid="_x0000_s1028" style="position:absolute;visibility:visible;mso-wrap-style:square" from="0,0" to="36150,21647" o:connectortype="straight" o:gfxdata="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" strokecolor="black [3213]" strokeweight="1pt"/>
                 <v:line id="Straight Connector 296" o:spid="_x0000_s1029" style="position:absolute;flip:y;visibility:visible;mso-wrap-style:square" from="0,0" to="36150,21651" o:connectortype="straight" o:gfxdata="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" strokecolor="black [3213]" strokeweight="1pt"/>
@@ -2057,7 +1898,7 @@
           </mc:Choice>
           <mc:Fallback>
             <w:pict>
-              <v:group w14:anchorId="4CF9E971" id="Group 297" o:spid="_x0000_s1026" style="position:absolute;margin-left:141.05pt;margin-top:336.75pt;width:336.6pt;height:44.55pt;z-index:251661312;mso-width-relative:margin;mso-height-relative:margin" coordsize="36155,21651" o:gfxdata="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">
+              <v:group w14:anchorId="1990262F" id="Group 297" o:spid="_x0000_s1026" style="position:absolute;margin-left:141.05pt;margin-top:336.75pt;width:336.6pt;height:44.55pt;z-index:251661312;mso-width-relative:margin;mso-height-relative:margin" coordsize="36155,21651" o:gfxdata="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">
                 <v:rect id="Rectangle 298" o:spid="_x0000_s1027" style="position:absolute;width:36155;height:21651;visibility:visible;mso-wrap-style:square;v-text-anchor:middle" o:gfxdata="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" fillcolor="white [3212]" strokecolor="black [3213]" strokeweight="1pt"/>
                 <v:line id="Straight Connector 299" o:spid="_x0000_s1028" style="position:absolute;visibility:visible;mso-wrap-style:square" from="0,0" to="36150,21647" o:connectortype="straight" o:gfxdata="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" strokecolor="black [3213]" strokeweight="1pt"/>
                 <v:line id="Straight Connector 300" o:spid="_x0000_s1029" style="position:absolute;flip:y;visibility:visible;mso-wrap-style:square" from="0,0" to="36150,21651" o:connectortype="straight" o:gfxdata="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" strokecolor="black [3213]" strokeweight="1pt"/>
@@ -2222,7 +2063,7 @@
           </mc:Choice>
           <mc:Fallback>
             <w:pict>
-              <v:group w14:anchorId="338D5707" id="Group 41" o:spid="_x0000_s1026" style="position:absolute;margin-left:141.2pt;margin-top:275.85pt;width:336.6pt;height:44.55pt;z-index:251658240;mso-width-relative:margin;mso-height-relative:margin" coordsize="36155,21651" o:gfxdata="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">
+              <v:group w14:anchorId="31B1EBC4" id="Group 41" o:spid="_x0000_s1026" style="position:absolute;margin-left:141.2pt;margin-top:275.85pt;width:336.6pt;height:44.55pt;z-index:251658240;mso-width-relative:margin;mso-height-relative:margin" coordsize="36155,21651" o:gfxdata="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">
                 <v:rect id="Rectangle 42" o:spid="_x0000_s1027" style="position:absolute;width:36155;height:21651;visibility:visible;mso-wrap-style:square;v-text-anchor:middle" o:gfxdata="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" fillcolor="white [3212]" strokecolor="black [3213]" strokeweight="1pt"/>
                 <v:line id="Straight Connector 43" o:spid="_x0000_s1028" style="position:absolute;visibility:visible;mso-wrap-style:square" from="0,0" to="36150,21647" o:connectortype="straight" o:gfxdata="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" strokecolor="black [3213]" strokeweight="1pt"/>
                 <v:line id="Straight Connector 44" o:spid="_x0000_s1029" style="position:absolute;flip:y;visibility:visible;mso-wrap-style:square" from="0,0" to="36150,21651" o:connectortype="straight" o:gfxdata="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" strokecolor="black [3213]" strokeweight="1pt"/>
@@ -5549,7 +5390,7 @@
           </mc:Choice>
           <mc:Fallback>
             <w:pict>
-              <v:line w14:anchorId="5F962699" id="Straight Connector 7" o:spid="_x0000_s1026" style="position:absolute;z-index:251657216;visibility:visible;mso-wrap-style:square;mso-wrap-distance-left:9pt;mso-wrap-distance-top:0;mso-wrap-distance-right:9pt;mso-wrap-distance-bottom:0;mso-position-horizontal:absolute;mso-position-horizontal-relative:text;mso-position-vertical:absolute;mso-position-vertical-relative:text" from="-68.7pt,-28.15pt" to="514.75pt,-28.15pt" o:gfxdata="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" strokecolor="#4579b8 [3044]"/>
+              <v:line w14:anchorId="09E98F37" id="Straight Connector 7" o:spid="_x0000_s1026" style="position:absolute;z-index:251657216;visibility:visible;mso-wrap-style:square;mso-wrap-distance-left:9pt;mso-wrap-distance-top:0;mso-wrap-distance-right:9pt;mso-wrap-distance-bottom:0;mso-position-horizontal:absolute;mso-position-horizontal-relative:text;mso-position-vertical:absolute;mso-position-vertical-relative:text" from="-68.7pt,-28.15pt" to="514.75pt,-28.15pt" o:gfxdata="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" strokecolor="#4579b8 [3044]"/>
             </w:pict>
           </mc:Fallback>
         </mc:AlternateContent>
@@ -6336,26 +6177,6 @@
 </file>
 
 <file path=customXml/item1.xml><?xml version="1.0" encoding="utf-8"?>
-<p:properties xmlns:p="http://schemas.microsoft.com/office/2006/metadata/properties" xmlns:xsi="http://www.w3.org/2001/XMLSchema-instance" xmlns:pc="http://schemas.microsoft.com/office/infopath/2007/PartnerControls">
-  <documentManagement>
-    <TaxCatchAll xmlns="944e74a0-7d5c-4d42-a856-ed6cbab6ff51" xsi:nil="true"/>
-    <lcf76f155ced4ddcb4097134ff3c332f xmlns="9cbba8c0-0e12-446a-9b20-9bcfde6af09c">
-      <Terms xmlns="http://schemas.microsoft.com/office/infopath/2007/PartnerControls"/>
-    </lcf76f155ced4ddcb4097134ff3c332f>
-  </documentManagement>
-</p:properties>
-</file>
-
-<file path=customXml/item2.xml><?xml version="1.0" encoding="utf-8"?>
-<?mso-contentType ?>
-<FormTemplates xmlns="http://schemas.microsoft.com/sharepoint/v3/contenttype/forms">
-  <Display>DocumentLibraryForm</Display>
-  <Edit>DocumentLibraryForm</Edit>
-  <New>DocumentLibraryForm</New>
-</FormTemplates>
-</file>
-
-<file path=customXml/item3.xml><?xml version="1.0" encoding="utf-8"?>
 <ct:contentTypeSchema xmlns:ct="http://schemas.microsoft.com/office/2006/metadata/contentType" xmlns:ma="http://schemas.microsoft.com/office/2006/metadata/properties/metaAttributes" ct:_="" ma:_="" ma:contentTypeName="Document" ma:contentTypeID="0x01010057EE88C8CDC9E2488B297D32E73269D2" ma:contentTypeVersion="15" ma:contentTypeDescription="Create a new document." ma:contentTypeScope="" ma:versionID="62a822bb9f0b6f8e8c8734aceb42ce76">
   <xsd:schema xmlns:xsd="http://www.w3.org/2001/XMLSchema" xmlns:xs="http://www.w3.org/2001/XMLSchema" xmlns:p="http://schemas.microsoft.com/office/2006/metadata/properties" xmlns:ns2="9cbba8c0-0e12-446a-9b20-9bcfde6af09c" xmlns:ns3="944e74a0-7d5c-4d42-a856-ed6cbab6ff51" targetNamespace="http://schemas.microsoft.com/office/2006/metadata/properties" ma:root="true" ma:fieldsID="c0434942462ad498111e30b9899fbb79" ns2:_="" ns3:_="">
     <xsd:import namespace="9cbba8c0-0e12-446a-9b20-9bcfde6af09c"/>
@@ -6592,26 +6413,27 @@
 </ct:contentTypeSchema>
 </file>
 
-<file path=customXml/itemProps1.xml><?xml version="1.0" encoding="utf-8"?>
-<ds:datastoreItem xmlns:ds="http://schemas.openxmlformats.org/officeDocument/2006/customXml" ds:itemID="{D719B236-FA39-4D55-8308-E123E33CA78A}">
-  <ds:schemaRefs>
-    <ds:schemaRef ds:uri="http://schemas.microsoft.com/office/2006/metadata/properties"/>
-    <ds:schemaRef ds:uri="http://schemas.microsoft.com/office/infopath/2007/PartnerControls"/>
-    <ds:schemaRef ds:uri="944e74a0-7d5c-4d42-a856-ed6cbab6ff51"/>
-    <ds:schemaRef ds:uri="9cbba8c0-0e12-446a-9b20-9bcfde6af09c"/>
-  </ds:schemaRefs>
-</ds:datastoreItem>
+<file path=customXml/item2.xml><?xml version="1.0" encoding="utf-8"?>
+<?mso-contentType ?>
+<FormTemplates xmlns="http://schemas.microsoft.com/sharepoint/v3/contenttype/forms">
+  <Display>DocumentLibraryForm</Display>
+  <Edit>DocumentLibraryForm</Edit>
+  <New>DocumentLibraryForm</New>
+</FormTemplates>
 </file>
 
-<file path=customXml/itemProps2.xml><?xml version="1.0" encoding="utf-8"?>
-<ds:datastoreItem xmlns:ds="http://schemas.openxmlformats.org/officeDocument/2006/customXml" ds:itemID="{DCC2C8B7-A876-4AFD-8DD0-A1864203BB04}">
-  <ds:schemaRefs>
-    <ds:schemaRef ds:uri="http://schemas.microsoft.com/sharepoint/v3/contenttype/forms"/>
-  </ds:schemaRefs>
-</ds:datastoreItem>
+<file path=customXml/item3.xml><?xml version="1.0" encoding="utf-8"?>
+<p:properties xmlns:p="http://schemas.microsoft.com/office/2006/metadata/properties" xmlns:xsi="http://www.w3.org/2001/XMLSchema-instance" xmlns:pc="http://schemas.microsoft.com/office/infopath/2007/PartnerControls">
+  <documentManagement>
+    <TaxCatchAll xmlns="944e74a0-7d5c-4d42-a856-ed6cbab6ff51" xsi:nil="true"/>
+    <lcf76f155ced4ddcb4097134ff3c332f xmlns="9cbba8c0-0e12-446a-9b20-9bcfde6af09c">
+      <Terms xmlns="http://schemas.microsoft.com/office/infopath/2007/PartnerControls"/>
+    </lcf76f155ced4ddcb4097134ff3c332f>
+  </documentManagement>
+</p:properties>
 </file>
 
-<file path=customXml/itemProps3.xml><?xml version="1.0" encoding="utf-8"?>
+<file path=customXml/itemProps1.xml><?xml version="1.0" encoding="utf-8"?>
 <ds:datastoreItem xmlns:ds="http://schemas.openxmlformats.org/officeDocument/2006/customXml" ds:itemID="{8C09C1E7-DAC2-419A-8F82-BC015E905978}">
   <ds:schemaRefs>
     <ds:schemaRef ds:uri="http://schemas.microsoft.com/office/2006/metadata/contentType"/>
@@ -6628,4 +6450,23 @@
     <ds:schemaRef ds:uri="http://schemas.microsoft.com/internal/obd"/>
   </ds:schemaRefs>
 </ds:datastoreItem>
+</file>
+
+<file path=customXml/itemProps2.xml><?xml version="1.0" encoding="utf-8"?>
+<ds:datastoreItem xmlns:ds="http://schemas.openxmlformats.org/officeDocument/2006/customXml" ds:itemID="{DCC2C8B7-A876-4AFD-8DD0-A1864203BB04}">
+  <ds:schemaRefs>
+    <ds:schemaRef ds:uri="http://schemas.microsoft.com/sharepoint/v3/contenttype/forms"/>
+  </ds:schemaRefs>
+</ds:datastoreItem>
+</file>
+
+<file path=customXml/itemProps3.xml><?xml version="1.0" encoding="utf-8"?>
+<ds:datastoreItem xmlns:ds="http://schemas.openxmlformats.org/officeDocument/2006/customXml" ds:itemID="{D719B236-FA39-4D55-8308-E123E33CA78A}">
+  <ds:schemaRefs>
+    <ds:schemaRef ds:uri="http://schemas.microsoft.com/office/2006/metadata/properties"/>
+    <ds:schemaRef ds:uri="http://schemas.microsoft.com/office/infopath/2007/PartnerControls"/>
+    <ds:schemaRef ds:uri="944e74a0-7d5c-4d42-a856-ed6cbab6ff51"/>
+    <ds:schemaRef ds:uri="9cbba8c0-0e12-446a-9b20-9bcfde6af09c"/>
+  </ds:schemaRefs>
+</ds:datastoreItem>
 </file>
</xml_diff>

<commit_message>
webapps work of 2-2-23
</commit_message>
<xml_diff>
--- a/WebApps/Bookstore Project/book-website.docx
+++ b/WebApps/Bookstore Project/book-website.docx
@@ -11,1263 +11,16 @@
         <mc:AlternateContent>
           <mc:Choice Requires="wpg">
             <w:drawing>
-              <wp:anchor distT="0" distB="0" distL="114300" distR="114300" simplePos="0" relativeHeight="251651072" behindDoc="0" locked="0" layoutInCell="1" allowOverlap="1" wp14:anchorId="4B07B6BA" wp14:editId="0A87B9C5">
-                <wp:simplePos x="0" y="0"/>
-                <wp:positionH relativeFrom="column">
-                  <wp:posOffset>143123</wp:posOffset>
-                </wp:positionH>
-                <wp:positionV relativeFrom="paragraph">
-                  <wp:posOffset>771277</wp:posOffset>
-                </wp:positionV>
-                <wp:extent cx="5176562" cy="308266"/>
-                <wp:effectExtent l="0" t="0" r="24130" b="15875"/>
-                <wp:wrapNone/>
-                <wp:docPr id="11" name="Group 11"/>
-                <wp:cNvGraphicFramePr/>
-                <a:graphic xmlns:a="http://schemas.openxmlformats.org/drawingml/2006/main">
-                  <a:graphicData uri="http://schemas.microsoft.com/office/word/2010/wordprocessingGroup">
-                    <wpg:wgp>
-                      <wpg:cNvGrpSpPr/>
-                      <wpg:grpSpPr>
-                        <a:xfrm>
-                          <a:off x="0" y="0"/>
-                          <a:ext cx="5176562" cy="308266"/>
-                          <a:chOff x="876696" y="-250864"/>
-                          <a:chExt cx="5122019" cy="303935"/>
-                        </a:xfrm>
-                      </wpg:grpSpPr>
-                      <wps:wsp>
-                        <wps:cNvPr id="12" name="Text Box 2"/>
-                        <wps:cNvSpPr txBox="1">
-                          <a:spLocks noChangeArrowheads="1"/>
-                        </wps:cNvSpPr>
-                        <wps:spPr bwMode="auto">
-                          <a:xfrm>
-                            <a:off x="876696" y="-250864"/>
-                            <a:ext cx="600267" cy="294257"/>
-                          </a:xfrm>
-                          <a:prstGeom prst="rect">
-                            <a:avLst/>
-                          </a:prstGeom>
-                          <a:solidFill>
-                            <a:schemeClr val="tx1">
-                              <a:lumMod val="50000"/>
-                              <a:lumOff val="50000"/>
-                            </a:schemeClr>
-                          </a:solidFill>
-                          <a:ln w="9525">
-                            <a:solidFill>
-                              <a:schemeClr val="tx1">
-                                <a:lumMod val="95000"/>
-                                <a:lumOff val="5000"/>
-                              </a:schemeClr>
-                            </a:solidFill>
-                            <a:miter lim="800000"/>
-                            <a:headEnd/>
-                            <a:tailEnd/>
-                          </a:ln>
-                        </wps:spPr>
-                        <wps:txbx>
-                          <w:txbxContent>
-                            <w:p>
-                              <w:pPr>
-                                <w:jc w:val="center"/>
-                                <w:rPr>
-                                  <w:b/>
-                                  <w:color w:val="FFFFFF" w:themeColor="background1"/>
-                                  <w:sz w:val="24"/>
-                                  <w:szCs w:val="24"/>
-                                </w:rPr>
-                              </w:pPr>
-                              <w:r>
-                                <w:rPr>
-                                  <w:b/>
-                                  <w:color w:val="FFFFFF" w:themeColor="background1"/>
-                                  <w:sz w:val="24"/>
-                                  <w:szCs w:val="24"/>
-                                </w:rPr>
-                                <w:t>Home</w:t>
-                              </w:r>
-                            </w:p>
-                          </w:txbxContent>
-                        </wps:txbx>
-                        <wps:bodyPr rot="0" vert="horz" wrap="square" lIns="91440" tIns="45720" rIns="91440" bIns="45720" anchor="t" anchorCtr="0">
-                          <a:noAutofit/>
-                        </wps:bodyPr>
-                      </wps:wsp>
-                      <wps:wsp>
-                        <wps:cNvPr id="13" name="Text Box 2"/>
-                        <wps:cNvSpPr txBox="1">
-                          <a:spLocks noChangeArrowheads="1"/>
-                        </wps:cNvSpPr>
-                        <wps:spPr bwMode="auto">
-                          <a:xfrm>
-                            <a:off x="1872085" y="-243025"/>
-                            <a:ext cx="672753" cy="296096"/>
-                          </a:xfrm>
-                          <a:prstGeom prst="rect">
-                            <a:avLst/>
-                          </a:prstGeom>
-                          <a:solidFill>
-                            <a:schemeClr val="tx1">
-                              <a:lumMod val="50000"/>
-                              <a:lumOff val="50000"/>
-                            </a:schemeClr>
-                          </a:solidFill>
-                          <a:ln w="9525">
-                            <a:solidFill>
-                              <a:schemeClr val="tx1">
-                                <a:lumMod val="95000"/>
-                                <a:lumOff val="5000"/>
-                              </a:schemeClr>
-                            </a:solidFill>
-                            <a:miter lim="800000"/>
-                            <a:headEnd/>
-                            <a:tailEnd/>
-                          </a:ln>
-                        </wps:spPr>
-                        <wps:txbx>
-                          <w:txbxContent>
-                            <w:p>
-                              <w:pPr>
-                                <w:jc w:val="center"/>
-                                <w:rPr>
-                                  <w:b/>
-                                  <w:color w:val="FFFFFF" w:themeColor="background1"/>
-                                  <w:sz w:val="24"/>
-                                  <w:szCs w:val="24"/>
-                                </w:rPr>
-                              </w:pPr>
-                              <w:r>
-                                <w:rPr>
-                                  <w:b/>
-                                  <w:color w:val="FFFFFF" w:themeColor="background1"/>
-                                  <w:sz w:val="24"/>
-                                  <w:szCs w:val="24"/>
-                                </w:rPr>
-                                <w:t>Books</w:t>
-                              </w:r>
-                            </w:p>
-                          </w:txbxContent>
-                        </wps:txbx>
-                        <wps:bodyPr rot="0" vert="horz" wrap="square" lIns="91440" tIns="45720" rIns="91440" bIns="45720" anchor="t" anchorCtr="0">
-                          <a:noAutofit/>
-                        </wps:bodyPr>
-                      </wps:wsp>
-                      <wps:wsp>
-                        <wps:cNvPr id="14" name="Text Box 2"/>
-                        <wps:cNvSpPr txBox="1">
-                          <a:spLocks noChangeArrowheads="1"/>
-                        </wps:cNvSpPr>
-                        <wps:spPr bwMode="auto">
-                          <a:xfrm>
-                            <a:off x="2846076" y="-239139"/>
-                            <a:ext cx="1166495" cy="283210"/>
-                          </a:xfrm>
-                          <a:prstGeom prst="rect">
-                            <a:avLst/>
-                          </a:prstGeom>
-                          <a:solidFill>
-                            <a:schemeClr val="tx1">
-                              <a:lumMod val="50000"/>
-                              <a:lumOff val="50000"/>
-                            </a:schemeClr>
-                          </a:solidFill>
-                          <a:ln w="9525">
-                            <a:solidFill>
-                              <a:schemeClr val="tx1">
-                                <a:lumMod val="95000"/>
-                                <a:lumOff val="5000"/>
-                              </a:schemeClr>
-                            </a:solidFill>
-                            <a:miter lim="800000"/>
-                            <a:headEnd/>
-                            <a:tailEnd/>
-                          </a:ln>
-                        </wps:spPr>
-                        <wps:txbx>
-                          <w:txbxContent>
-                            <w:p>
-                              <w:pPr>
-                                <w:jc w:val="center"/>
-                                <w:rPr>
-                                  <w:b/>
-                                  <w:color w:val="FFFFFF" w:themeColor="background1"/>
-                                  <w:sz w:val="24"/>
-                                  <w:szCs w:val="24"/>
-                                </w:rPr>
-                              </w:pPr>
-                              <w:r>
-                                <w:rPr>
-                                  <w:b/>
-                                  <w:color w:val="FFFFFF" w:themeColor="background1"/>
-                                  <w:sz w:val="24"/>
-                                  <w:szCs w:val="24"/>
-                                </w:rPr>
-                                <w:t>My Account</w:t>
-                              </w:r>
-                            </w:p>
-                          </w:txbxContent>
-                        </wps:txbx>
-                        <wps:bodyPr rot="0" vert="horz" wrap="square" lIns="91440" tIns="45720" rIns="91440" bIns="45720" anchor="t" anchorCtr="0">
-                          <a:noAutofit/>
-                        </wps:bodyPr>
-                      </wps:wsp>
-                      <wps:wsp>
-                        <wps:cNvPr id="16" name="Text Box 2"/>
-                        <wps:cNvSpPr txBox="1">
-                          <a:spLocks noChangeArrowheads="1"/>
-                        </wps:cNvSpPr>
-                        <wps:spPr bwMode="auto">
-                          <a:xfrm>
-                            <a:off x="4333252" y="-237507"/>
-                            <a:ext cx="682625" cy="283210"/>
-                          </a:xfrm>
-                          <a:prstGeom prst="rect">
-                            <a:avLst/>
-                          </a:prstGeom>
-                          <a:solidFill>
-                            <a:schemeClr val="tx1">
-                              <a:lumMod val="50000"/>
-                              <a:lumOff val="50000"/>
-                            </a:schemeClr>
-                          </a:solidFill>
-                          <a:ln w="9525">
-                            <a:solidFill>
-                              <a:schemeClr val="tx1">
-                                <a:lumMod val="95000"/>
-                                <a:lumOff val="5000"/>
-                              </a:schemeClr>
-                            </a:solidFill>
-                            <a:miter lim="800000"/>
-                            <a:headEnd/>
-                            <a:tailEnd/>
-                          </a:ln>
-                        </wps:spPr>
-                        <wps:txbx>
-                          <w:txbxContent>
-                            <w:p>
-                              <w:pPr>
-                                <w:rPr>
-                                  <w:b/>
-                                  <w:color w:val="FFFFFF" w:themeColor="background1"/>
-                                  <w:sz w:val="24"/>
-                                  <w:szCs w:val="24"/>
-                                </w:rPr>
-                              </w:pPr>
-                              <w:r>
-                                <w:rPr>
-                                  <w:b/>
-                                  <w:color w:val="FFFFFF" w:themeColor="background1"/>
-                                  <w:sz w:val="24"/>
-                                  <w:szCs w:val="24"/>
-                                </w:rPr>
-                                <w:t>Cart</w:t>
-                              </w:r>
-                            </w:p>
-                          </w:txbxContent>
-                        </wps:txbx>
-                        <wps:bodyPr rot="0" vert="horz" wrap="square" lIns="91440" tIns="45720" rIns="91440" bIns="45720" anchor="t" anchorCtr="0">
-                          <a:noAutofit/>
-                        </wps:bodyPr>
-                      </wps:wsp>
-                      <wps:wsp>
-                        <wps:cNvPr id="17" name="Text Box 2"/>
-                        <wps:cNvSpPr txBox="1">
-                          <a:spLocks noChangeArrowheads="1"/>
-                        </wps:cNvSpPr>
-                        <wps:spPr bwMode="auto">
-                          <a:xfrm>
-                            <a:off x="5316090" y="-237507"/>
-                            <a:ext cx="682625" cy="283210"/>
-                          </a:xfrm>
-                          <a:prstGeom prst="rect">
-                            <a:avLst/>
-                          </a:prstGeom>
-                          <a:solidFill>
-                            <a:schemeClr val="tx1">
-                              <a:lumMod val="50000"/>
-                              <a:lumOff val="50000"/>
-                            </a:schemeClr>
-                          </a:solidFill>
-                          <a:ln w="9525">
-                            <a:solidFill>
-                              <a:schemeClr val="tx1">
-                                <a:lumMod val="95000"/>
-                                <a:lumOff val="5000"/>
-                              </a:schemeClr>
-                            </a:solidFill>
-                            <a:miter lim="800000"/>
-                            <a:headEnd/>
-                            <a:tailEnd/>
-                          </a:ln>
-                        </wps:spPr>
-                        <wps:txbx>
-                          <w:txbxContent>
-                            <w:p>
-                              <w:pPr>
-                                <w:jc w:val="center"/>
-                                <w:rPr>
-                                  <w:b/>
-                                  <w:color w:val="FFFFFF" w:themeColor="background1"/>
-                                  <w:sz w:val="24"/>
-                                  <w:szCs w:val="24"/>
-                                </w:rPr>
-                              </w:pPr>
-                              <w:r>
-                                <w:rPr>
-                                  <w:b/>
-                                  <w:color w:val="FFFFFF" w:themeColor="background1"/>
-                                  <w:sz w:val="24"/>
-                                  <w:szCs w:val="24"/>
-                                </w:rPr>
-                                <w:t>Login</w:t>
-                              </w:r>
-                            </w:p>
-                          </w:txbxContent>
-                        </wps:txbx>
-                        <wps:bodyPr rot="0" vert="horz" wrap="square" lIns="91440" tIns="45720" rIns="91440" bIns="45720" anchor="t" anchorCtr="0">
-                          <a:noAutofit/>
-                        </wps:bodyPr>
-                      </wps:wsp>
-                    </wpg:wgp>
-                  </a:graphicData>
-                </a:graphic>
-                <wp14:sizeRelH relativeFrom="margin">
-                  <wp14:pctWidth>0</wp14:pctWidth>
-                </wp14:sizeRelH>
-                <wp14:sizeRelV relativeFrom="margin">
-                  <wp14:pctHeight>0</wp14:pctHeight>
-                </wp14:sizeRelV>
-              </wp:anchor>
-            </w:drawing>
-          </mc:Choice>
-          <mc:Fallback>
-            <w:pict>
-              <v:group w14:anchorId="4B07B6BA" id="Group 11" o:spid="_x0000_s1026" style="position:absolute;margin-left:11.25pt;margin-top:60.75pt;width:407.6pt;height:24.25pt;z-index:251651072;mso-width-relative:margin;mso-height-relative:margin" coordorigin="8766,-2508" coordsize="51220,3039" o:gfxdata="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">
-                <v:shapetype id="_x0000_t202" coordsize="21600,21600" o:spt="202" path="m,l,21600r21600,l21600,xe">
-                  <v:stroke joinstyle="miter"/>
-                  <v:path gradientshapeok="t" o:connecttype="rect"/>
-                </v:shapetype>
-                <v:shape id="_x0000_s1027" type="#_x0000_t202" style="position:absolute;left:8766;top:-2508;width:6003;height:2941;visibility:visible;mso-wrap-style:square;v-text-anchor:top" o:gfxdata="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" fillcolor="gray [1629]" strokecolor="#0d0d0d [3069]">
-                  <v:textbox>
-                    <w:txbxContent>
-                      <w:p>
-                        <w:pPr>
-                          <w:jc w:val="center"/>
-                          <w:rPr>
-                            <w:b/>
-                            <w:color w:val="FFFFFF" w:themeColor="background1"/>
-                            <w:sz w:val="24"/>
-                            <w:szCs w:val="24"/>
-                          </w:rPr>
-                        </w:pPr>
-                        <w:r>
-                          <w:rPr>
-                            <w:b/>
-                            <w:color w:val="FFFFFF" w:themeColor="background1"/>
-                            <w:sz w:val="24"/>
-                            <w:szCs w:val="24"/>
-                          </w:rPr>
-                          <w:t>Home</w:t>
-                        </w:r>
-                      </w:p>
-                    </w:txbxContent>
-                  </v:textbox>
-                </v:shape>
-                <v:shape id="_x0000_s1028" type="#_x0000_t202" style="position:absolute;left:18720;top:-2430;width:6728;height:2960;visibility:visible;mso-wrap-style:square;v-text-anchor:top" o:gfxdata="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" fillcolor="gray [1629]" strokecolor="#0d0d0d [3069]">
-                  <v:textbox>
-                    <w:txbxContent>
-                      <w:p>
-                        <w:pPr>
-                          <w:jc w:val="center"/>
-                          <w:rPr>
-                            <w:b/>
-                            <w:color w:val="FFFFFF" w:themeColor="background1"/>
-                            <w:sz w:val="24"/>
-                            <w:szCs w:val="24"/>
-                          </w:rPr>
-                        </w:pPr>
-                        <w:r>
-                          <w:rPr>
-                            <w:b/>
-                            <w:color w:val="FFFFFF" w:themeColor="background1"/>
-                            <w:sz w:val="24"/>
-                            <w:szCs w:val="24"/>
-                          </w:rPr>
-                          <w:t>Books</w:t>
-                        </w:r>
-                      </w:p>
-                    </w:txbxContent>
-                  </v:textbox>
-                </v:shape>
-                <v:shape id="_x0000_s1029" type="#_x0000_t202" style="position:absolute;left:28460;top:-2391;width:11665;height:2831;visibility:visible;mso-wrap-style:square;v-text-anchor:top" o:gfxdata="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" fillcolor="gray [1629]" strokecolor="#0d0d0d [3069]">
-                  <v:textbox>
-                    <w:txbxContent>
-                      <w:p>
-                        <w:pPr>
-                          <w:jc w:val="center"/>
-                          <w:rPr>
-                            <w:b/>
-                            <w:color w:val="FFFFFF" w:themeColor="background1"/>
-                            <w:sz w:val="24"/>
-                            <w:szCs w:val="24"/>
-                          </w:rPr>
-                        </w:pPr>
-                        <w:r>
-                          <w:rPr>
-                            <w:b/>
-                            <w:color w:val="FFFFFF" w:themeColor="background1"/>
-                            <w:sz w:val="24"/>
-                            <w:szCs w:val="24"/>
-                          </w:rPr>
-                          <w:t>My Account</w:t>
-                        </w:r>
-                      </w:p>
-                    </w:txbxContent>
-                  </v:textbox>
-                </v:shape>
-                <v:shape id="_x0000_s1030" type="#_x0000_t202" style="position:absolute;left:43332;top:-2375;width:6826;height:2832;visibility:visible;mso-wrap-style:square;v-text-anchor:top" o:gfxdata="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" fillcolor="gray [1629]" strokecolor="#0d0d0d [3069]">
-                  <v:textbox>
-                    <w:txbxContent>
-                      <w:p>
-                        <w:pPr>
-                          <w:rPr>
-                            <w:b/>
-                            <w:color w:val="FFFFFF" w:themeColor="background1"/>
-                            <w:sz w:val="24"/>
-                            <w:szCs w:val="24"/>
-                          </w:rPr>
-                        </w:pPr>
-                        <w:r>
-                          <w:rPr>
-                            <w:b/>
-                            <w:color w:val="FFFFFF" w:themeColor="background1"/>
-                            <w:sz w:val="24"/>
-                            <w:szCs w:val="24"/>
-                          </w:rPr>
-                          <w:t>Cart</w:t>
-                        </w:r>
-                      </w:p>
-                    </w:txbxContent>
-                  </v:textbox>
-                </v:shape>
-                <v:shape id="_x0000_s1031" type="#_x0000_t202" style="position:absolute;left:53160;top:-2375;width:6827;height:2832;visibility:visible;mso-wrap-style:square;v-text-anchor:top" o:gfxdata="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" fillcolor="gray [1629]" strokecolor="#0d0d0d [3069]">
-                  <v:textbox>
-                    <w:txbxContent>
-                      <w:p>
-                        <w:pPr>
-                          <w:jc w:val="center"/>
-                          <w:rPr>
-                            <w:b/>
-                            <w:color w:val="FFFFFF" w:themeColor="background1"/>
-                            <w:sz w:val="24"/>
-                            <w:szCs w:val="24"/>
-                          </w:rPr>
-                        </w:pPr>
-                        <w:r>
-                          <w:rPr>
-                            <w:b/>
-                            <w:color w:val="FFFFFF" w:themeColor="background1"/>
-                            <w:sz w:val="24"/>
-                            <w:szCs w:val="24"/>
-                          </w:rPr>
-                          <w:t>Login</w:t>
-                        </w:r>
-                      </w:p>
-                    </w:txbxContent>
-                  </v:textbox>
-                </v:shape>
-              </v:group>
-            </w:pict>
-          </mc:Fallback>
-        </mc:AlternateContent>
-      </w:r>
-      <w:r>
-        <w:rPr>
-          <w:noProof/>
-          <w:lang w:eastAsia="en-GB"/>
-        </w:rPr>
-        <mc:AlternateContent>
-          <mc:Choice Requires="wpg">
-            <w:drawing>
-              <wp:anchor distT="0" distB="0" distL="114300" distR="114300" simplePos="0" relativeHeight="251655168" behindDoc="0" locked="0" layoutInCell="1" allowOverlap="1" wp14:anchorId="73890275" wp14:editId="54C6623B">
-                <wp:simplePos x="0" y="0"/>
-                <wp:positionH relativeFrom="column">
-                  <wp:posOffset>1703302</wp:posOffset>
-                </wp:positionH>
-                <wp:positionV relativeFrom="paragraph">
-                  <wp:posOffset>7195507</wp:posOffset>
-                </wp:positionV>
-                <wp:extent cx="4645200" cy="1155700"/>
-                <wp:effectExtent l="0" t="0" r="22225" b="25400"/>
-                <wp:wrapNone/>
-                <wp:docPr id="314" name="Group 314"/>
-                <wp:cNvGraphicFramePr/>
-                <a:graphic xmlns:a="http://schemas.openxmlformats.org/drawingml/2006/main">
-                  <a:graphicData uri="http://schemas.microsoft.com/office/word/2010/wordprocessingGroup">
-                    <wpg:wgp>
-                      <wpg:cNvGrpSpPr/>
-                      <wpg:grpSpPr>
-                        <a:xfrm>
-                          <a:off x="0" y="0"/>
-                          <a:ext cx="4645200" cy="1155700"/>
-                          <a:chOff x="0" y="0"/>
-                          <a:chExt cx="4645200" cy="1155700"/>
-                        </a:xfrm>
-                      </wpg:grpSpPr>
-                      <wpg:grpSp>
-                        <wpg:cNvPr id="57" name="Group 57"/>
-                        <wpg:cNvGrpSpPr/>
-                        <wpg:grpSpPr>
-                          <a:xfrm>
-                            <a:off x="0" y="0"/>
-                            <a:ext cx="1439545" cy="1155700"/>
-                            <a:chOff x="0" y="0"/>
-                            <a:chExt cx="2164715" cy="1811328"/>
-                          </a:xfrm>
-                        </wpg:grpSpPr>
-                        <wpg:grpSp>
-                          <wpg:cNvPr id="62" name="Group 62"/>
-                          <wpg:cNvGrpSpPr/>
-                          <wpg:grpSpPr>
-                            <a:xfrm>
-                              <a:off x="0" y="0"/>
-                              <a:ext cx="2164715" cy="1808480"/>
-                              <a:chOff x="0" y="0"/>
-                              <a:chExt cx="3615559" cy="2165131"/>
-                            </a:xfrm>
-                          </wpg:grpSpPr>
-                          <wps:wsp>
-                            <wps:cNvPr id="257" name="Rectangle 257"/>
-                            <wps:cNvSpPr/>
-                            <wps:spPr>
-                              <a:xfrm>
-                                <a:off x="0" y="0"/>
-                                <a:ext cx="3615559" cy="2165131"/>
-                              </a:xfrm>
-                              <a:prstGeom prst="rect">
-                                <a:avLst/>
-                              </a:prstGeom>
-                              <a:solidFill>
-                                <a:schemeClr val="bg1"/>
-                              </a:solidFill>
-                              <a:ln w="12700">
-                                <a:solidFill>
-                                  <a:schemeClr val="tx1"/>
-                                </a:solidFill>
-                              </a:ln>
-                            </wps:spPr>
-                            <wps:style>
-                              <a:lnRef idx="2">
-                                <a:schemeClr val="accent1">
-                                  <a:shade val="50000"/>
-                                </a:schemeClr>
-                              </a:lnRef>
-                              <a:fillRef idx="1">
-                                <a:schemeClr val="accent1"/>
-                              </a:fillRef>
-                              <a:effectRef idx="0">
-                                <a:schemeClr val="accent1"/>
-                              </a:effectRef>
-                              <a:fontRef idx="minor">
-                                <a:schemeClr val="lt1"/>
-                              </a:fontRef>
-                            </wps:style>
-                            <wps:bodyPr rot="0" spcFirstLastPara="0" vertOverflow="overflow" horzOverflow="overflow" vert="horz" wrap="square" lIns="91440" tIns="45720" rIns="91440" bIns="45720" numCol="1" spcCol="0" rtlCol="0" fromWordArt="0" anchor="ctr" anchorCtr="0" forceAA="0" compatLnSpc="1">
-                              <a:prstTxWarp prst="textNoShape">
-                                <a:avLst/>
-                              </a:prstTxWarp>
-                              <a:noAutofit/>
-                            </wps:bodyPr>
-                          </wps:wsp>
-                          <wps:wsp>
-                            <wps:cNvPr id="258" name="Straight Connector 258"/>
-                            <wps:cNvCnPr/>
-                            <wps:spPr>
-                              <a:xfrm>
-                                <a:off x="0" y="0"/>
-                                <a:ext cx="3615055" cy="2164715"/>
-                              </a:xfrm>
-                              <a:prstGeom prst="line">
-                                <a:avLst/>
-                              </a:prstGeom>
-                              <a:ln w="12700">
-                                <a:solidFill>
-                                  <a:schemeClr val="tx1"/>
-                                </a:solidFill>
-                              </a:ln>
-                            </wps:spPr>
-                            <wps:style>
-                              <a:lnRef idx="1">
-                                <a:schemeClr val="accent1"/>
-                              </a:lnRef>
-                              <a:fillRef idx="0">
-                                <a:schemeClr val="accent1"/>
-                              </a:fillRef>
-                              <a:effectRef idx="0">
-                                <a:schemeClr val="accent1"/>
-                              </a:effectRef>
-                              <a:fontRef idx="minor">
-                                <a:schemeClr val="tx1"/>
-                              </a:fontRef>
-                            </wps:style>
-                            <wps:bodyPr/>
-                          </wps:wsp>
-                          <wps:wsp>
-                            <wps:cNvPr id="259" name="Straight Connector 259"/>
-                            <wps:cNvCnPr/>
-                            <wps:spPr>
-                              <a:xfrm flipV="1">
-                                <a:off x="0" y="0"/>
-                                <a:ext cx="3615054" cy="2165131"/>
-                              </a:xfrm>
-                              <a:prstGeom prst="line">
-                                <a:avLst/>
-                              </a:prstGeom>
-                              <a:ln w="12700">
-                                <a:solidFill>
-                                  <a:schemeClr val="tx1"/>
-                                </a:solidFill>
-                              </a:ln>
-                            </wps:spPr>
-                            <wps:style>
-                              <a:lnRef idx="1">
-                                <a:schemeClr val="accent1"/>
-                              </a:lnRef>
-                              <a:fillRef idx="0">
-                                <a:schemeClr val="accent1"/>
-                              </a:fillRef>
-                              <a:effectRef idx="0">
-                                <a:schemeClr val="accent1"/>
-                              </a:effectRef>
-                              <a:fontRef idx="minor">
-                                <a:schemeClr val="tx1"/>
-                              </a:fontRef>
-                            </wps:style>
-                            <wps:bodyPr/>
-                          </wps:wsp>
-                        </wpg:grpSp>
-                        <wps:wsp>
-                          <wps:cNvPr id="260" name="Text Box 2"/>
-                          <wps:cNvSpPr txBox="1">
-                            <a:spLocks noChangeArrowheads="1"/>
-                          </wps:cNvSpPr>
-                          <wps:spPr bwMode="auto">
-                            <a:xfrm>
-                              <a:off x="0" y="1387149"/>
-                              <a:ext cx="2164715" cy="424179"/>
-                            </a:xfrm>
-                            <a:prstGeom prst="rect">
-                              <a:avLst/>
-                            </a:prstGeom>
-                            <a:solidFill>
-                              <a:srgbClr val="D9D9D9">
-                                <a:alpha val="50196"/>
-                              </a:srgbClr>
-                            </a:solidFill>
-                            <a:ln w="9525">
-                              <a:solidFill>
-                                <a:srgbClr val="000000"/>
-                              </a:solidFill>
-                              <a:miter lim="800000"/>
-                              <a:headEnd/>
-                              <a:tailEnd/>
-                            </a:ln>
-                          </wps:spPr>
-                          <wps:txbx>
-                            <w:txbxContent>
-                              <w:p>
-                                <w:pPr>
-                                  <w:jc w:val="center"/>
-                                </w:pPr>
-                                <w:r>
-                                  <w:t>Fiction</w:t>
-                                </w:r>
-                              </w:p>
-                            </w:txbxContent>
-                          </wps:txbx>
-                          <wps:bodyPr rot="0" vert="horz" wrap="square" lIns="91440" tIns="45720" rIns="91440" bIns="45720" anchor="t" anchorCtr="0">
-                            <a:noAutofit/>
-                          </wps:bodyPr>
-                        </wps:wsp>
-                      </wpg:grpSp>
-                      <wpg:grpSp>
-                        <wpg:cNvPr id="301" name="Group 301"/>
-                        <wpg:cNvGrpSpPr/>
-                        <wpg:grpSpPr>
-                          <a:xfrm>
-                            <a:off x="1597573" y="0"/>
-                            <a:ext cx="1439545" cy="1155700"/>
-                            <a:chOff x="0" y="0"/>
-                            <a:chExt cx="2164715" cy="1811328"/>
-                          </a:xfrm>
-                        </wpg:grpSpPr>
-                        <wpg:grpSp>
-                          <wpg:cNvPr id="302" name="Group 302"/>
-                          <wpg:cNvGrpSpPr/>
-                          <wpg:grpSpPr>
-                            <a:xfrm>
-                              <a:off x="0" y="0"/>
-                              <a:ext cx="2164715" cy="1808480"/>
-                              <a:chOff x="0" y="0"/>
-                              <a:chExt cx="3615559" cy="2165131"/>
-                            </a:xfrm>
-                          </wpg:grpSpPr>
-                          <wps:wsp>
-                            <wps:cNvPr id="303" name="Rectangle 303"/>
-                            <wps:cNvSpPr/>
-                            <wps:spPr>
-                              <a:xfrm>
-                                <a:off x="0" y="0"/>
-                                <a:ext cx="3615559" cy="2165131"/>
-                              </a:xfrm>
-                              <a:prstGeom prst="rect">
-                                <a:avLst/>
-                              </a:prstGeom>
-                              <a:solidFill>
-                                <a:schemeClr val="bg1"/>
-                              </a:solidFill>
-                              <a:ln w="12700">
-                                <a:solidFill>
-                                  <a:schemeClr val="tx1"/>
-                                </a:solidFill>
-                              </a:ln>
-                            </wps:spPr>
-                            <wps:style>
-                              <a:lnRef idx="2">
-                                <a:schemeClr val="accent1">
-                                  <a:shade val="50000"/>
-                                </a:schemeClr>
-                              </a:lnRef>
-                              <a:fillRef idx="1">
-                                <a:schemeClr val="accent1"/>
-                              </a:fillRef>
-                              <a:effectRef idx="0">
-                                <a:schemeClr val="accent1"/>
-                              </a:effectRef>
-                              <a:fontRef idx="minor">
-                                <a:schemeClr val="lt1"/>
-                              </a:fontRef>
-                            </wps:style>
-                            <wps:bodyPr rot="0" spcFirstLastPara="0" vertOverflow="overflow" horzOverflow="overflow" vert="horz" wrap="square" lIns="91440" tIns="45720" rIns="91440" bIns="45720" numCol="1" spcCol="0" rtlCol="0" fromWordArt="0" anchor="ctr" anchorCtr="0" forceAA="0" compatLnSpc="1">
-                              <a:prstTxWarp prst="textNoShape">
-                                <a:avLst/>
-                              </a:prstTxWarp>
-                              <a:noAutofit/>
-                            </wps:bodyPr>
-                          </wps:wsp>
-                          <wps:wsp>
-                            <wps:cNvPr id="304" name="Straight Connector 304"/>
-                            <wps:cNvCnPr/>
-                            <wps:spPr>
-                              <a:xfrm>
-                                <a:off x="0" y="0"/>
-                                <a:ext cx="3615055" cy="2164715"/>
-                              </a:xfrm>
-                              <a:prstGeom prst="line">
-                                <a:avLst/>
-                              </a:prstGeom>
-                              <a:ln w="12700">
-                                <a:solidFill>
-                                  <a:schemeClr val="tx1"/>
-                                </a:solidFill>
-                              </a:ln>
-                            </wps:spPr>
-                            <wps:style>
-                              <a:lnRef idx="1">
-                                <a:schemeClr val="accent1"/>
-                              </a:lnRef>
-                              <a:fillRef idx="0">
-                                <a:schemeClr val="accent1"/>
-                              </a:fillRef>
-                              <a:effectRef idx="0">
-                                <a:schemeClr val="accent1"/>
-                              </a:effectRef>
-                              <a:fontRef idx="minor">
-                                <a:schemeClr val="tx1"/>
-                              </a:fontRef>
-                            </wps:style>
-                            <wps:bodyPr/>
-                          </wps:wsp>
-                          <wps:wsp>
-                            <wps:cNvPr id="305" name="Straight Connector 305"/>
-                            <wps:cNvCnPr/>
-                            <wps:spPr>
-                              <a:xfrm flipV="1">
-                                <a:off x="0" y="0"/>
-                                <a:ext cx="3615054" cy="2165131"/>
-                              </a:xfrm>
-                              <a:prstGeom prst="line">
-                                <a:avLst/>
-                              </a:prstGeom>
-                              <a:ln w="12700">
-                                <a:solidFill>
-                                  <a:schemeClr val="tx1"/>
-                                </a:solidFill>
-                              </a:ln>
-                            </wps:spPr>
-                            <wps:style>
-                              <a:lnRef idx="1">
-                                <a:schemeClr val="accent1"/>
-                              </a:lnRef>
-                              <a:fillRef idx="0">
-                                <a:schemeClr val="accent1"/>
-                              </a:fillRef>
-                              <a:effectRef idx="0">
-                                <a:schemeClr val="accent1"/>
-                              </a:effectRef>
-                              <a:fontRef idx="minor">
-                                <a:schemeClr val="tx1"/>
-                              </a:fontRef>
-                            </wps:style>
-                            <wps:bodyPr/>
-                          </wps:wsp>
-                        </wpg:grpSp>
-                        <wps:wsp>
-                          <wps:cNvPr id="306" name="Text Box 2"/>
-                          <wps:cNvSpPr txBox="1">
-                            <a:spLocks noChangeArrowheads="1"/>
-                          </wps:cNvSpPr>
-                          <wps:spPr bwMode="auto">
-                            <a:xfrm>
-                              <a:off x="0" y="1387149"/>
-                              <a:ext cx="2164715" cy="424179"/>
-                            </a:xfrm>
-                            <a:prstGeom prst="rect">
-                              <a:avLst/>
-                            </a:prstGeom>
-                            <a:solidFill>
-                              <a:srgbClr val="D9D9D9">
-                                <a:alpha val="50196"/>
-                              </a:srgbClr>
-                            </a:solidFill>
-                            <a:ln w="9525">
-                              <a:solidFill>
-                                <a:srgbClr val="000000"/>
-                              </a:solidFill>
-                              <a:miter lim="800000"/>
-                              <a:headEnd/>
-                              <a:tailEnd/>
-                            </a:ln>
-                          </wps:spPr>
-                          <wps:txbx>
-                            <w:txbxContent>
-                              <w:p>
-                                <w:pPr>
-                                  <w:jc w:val="center"/>
-                                </w:pPr>
-                                <w:r>
-                                  <w:t>Children</w:t>
-                                </w:r>
-                              </w:p>
-                            </w:txbxContent>
-                          </wps:txbx>
-                          <wps:bodyPr rot="0" vert="horz" wrap="square" lIns="91440" tIns="45720" rIns="91440" bIns="45720" anchor="t" anchorCtr="0">
-                            <a:noAutofit/>
-                          </wps:bodyPr>
-                        </wps:wsp>
-                      </wpg:grpSp>
-                      <wpg:grpSp>
-                        <wpg:cNvPr id="308" name="Group 308"/>
-                        <wpg:cNvGrpSpPr/>
-                        <wpg:grpSpPr>
-                          <a:xfrm>
-                            <a:off x="3205655" y="0"/>
-                            <a:ext cx="1439545" cy="1155700"/>
-                            <a:chOff x="0" y="0"/>
-                            <a:chExt cx="2164715" cy="1811328"/>
-                          </a:xfrm>
-                        </wpg:grpSpPr>
-                        <wpg:grpSp>
-                          <wpg:cNvPr id="309" name="Group 309"/>
-                          <wpg:cNvGrpSpPr/>
-                          <wpg:grpSpPr>
-                            <a:xfrm>
-                              <a:off x="0" y="0"/>
-                              <a:ext cx="2164715" cy="1808480"/>
-                              <a:chOff x="0" y="0"/>
-                              <a:chExt cx="3615559" cy="2165131"/>
-                            </a:xfrm>
-                          </wpg:grpSpPr>
-                          <wps:wsp>
-                            <wps:cNvPr id="310" name="Rectangle 310"/>
-                            <wps:cNvSpPr/>
-                            <wps:spPr>
-                              <a:xfrm>
-                                <a:off x="0" y="0"/>
-                                <a:ext cx="3615559" cy="2165131"/>
-                              </a:xfrm>
-                              <a:prstGeom prst="rect">
-                                <a:avLst/>
-                              </a:prstGeom>
-                              <a:solidFill>
-                                <a:schemeClr val="bg1"/>
-                              </a:solidFill>
-                              <a:ln w="12700">
-                                <a:solidFill>
-                                  <a:schemeClr val="tx1"/>
-                                </a:solidFill>
-                              </a:ln>
-                            </wps:spPr>
-                            <wps:style>
-                              <a:lnRef idx="2">
-                                <a:schemeClr val="accent1">
-                                  <a:shade val="50000"/>
-                                </a:schemeClr>
-                              </a:lnRef>
-                              <a:fillRef idx="1">
-                                <a:schemeClr val="accent1"/>
-                              </a:fillRef>
-                              <a:effectRef idx="0">
-                                <a:schemeClr val="accent1"/>
-                              </a:effectRef>
-                              <a:fontRef idx="minor">
-                                <a:schemeClr val="lt1"/>
-                              </a:fontRef>
-                            </wps:style>
-                            <wps:bodyPr rot="0" spcFirstLastPara="0" vertOverflow="overflow" horzOverflow="overflow" vert="horz" wrap="square" lIns="91440" tIns="45720" rIns="91440" bIns="45720" numCol="1" spcCol="0" rtlCol="0" fromWordArt="0" anchor="ctr" anchorCtr="0" forceAA="0" compatLnSpc="1">
-                              <a:prstTxWarp prst="textNoShape">
-                                <a:avLst/>
-                              </a:prstTxWarp>
-                              <a:noAutofit/>
-                            </wps:bodyPr>
-                          </wps:wsp>
-                          <wps:wsp>
-                            <wps:cNvPr id="311" name="Straight Connector 311"/>
-                            <wps:cNvCnPr/>
-                            <wps:spPr>
-                              <a:xfrm>
-                                <a:off x="0" y="0"/>
-                                <a:ext cx="3615055" cy="2164715"/>
-                              </a:xfrm>
-                              <a:prstGeom prst="line">
-                                <a:avLst/>
-                              </a:prstGeom>
-                              <a:ln w="12700">
-                                <a:solidFill>
-                                  <a:schemeClr val="tx1"/>
-                                </a:solidFill>
-                              </a:ln>
-                            </wps:spPr>
-                            <wps:style>
-                              <a:lnRef idx="1">
-                                <a:schemeClr val="accent1"/>
-                              </a:lnRef>
-                              <a:fillRef idx="0">
-                                <a:schemeClr val="accent1"/>
-                              </a:fillRef>
-                              <a:effectRef idx="0">
-                                <a:schemeClr val="accent1"/>
-                              </a:effectRef>
-                              <a:fontRef idx="minor">
-                                <a:schemeClr val="tx1"/>
-                              </a:fontRef>
-                            </wps:style>
-                            <wps:bodyPr/>
-                          </wps:wsp>
-                          <wps:wsp>
-                            <wps:cNvPr id="312" name="Straight Connector 312"/>
-                            <wps:cNvCnPr/>
-                            <wps:spPr>
-                              <a:xfrm flipV="1">
-                                <a:off x="0" y="0"/>
-                                <a:ext cx="3615054" cy="2165131"/>
-                              </a:xfrm>
-                              <a:prstGeom prst="line">
-                                <a:avLst/>
-                              </a:prstGeom>
-                              <a:ln w="12700">
-                                <a:solidFill>
-                                  <a:schemeClr val="tx1"/>
-                                </a:solidFill>
-                              </a:ln>
-                            </wps:spPr>
-                            <wps:style>
-                              <a:lnRef idx="1">
-                                <a:schemeClr val="accent1"/>
-                              </a:lnRef>
-                              <a:fillRef idx="0">
-                                <a:schemeClr val="accent1"/>
-                              </a:fillRef>
-                              <a:effectRef idx="0">
-                                <a:schemeClr val="accent1"/>
-                              </a:effectRef>
-                              <a:fontRef idx="minor">
-                                <a:schemeClr val="tx1"/>
-                              </a:fontRef>
-                            </wps:style>
-                            <wps:bodyPr/>
-                          </wps:wsp>
-                        </wpg:grpSp>
-                        <wps:wsp>
-                          <wps:cNvPr id="313" name="Text Box 2"/>
-                          <wps:cNvSpPr txBox="1">
-                            <a:spLocks noChangeArrowheads="1"/>
-                          </wps:cNvSpPr>
-                          <wps:spPr bwMode="auto">
-                            <a:xfrm>
-                              <a:off x="0" y="1387149"/>
-                              <a:ext cx="2164715" cy="424179"/>
-                            </a:xfrm>
-                            <a:prstGeom prst="rect">
-                              <a:avLst/>
-                            </a:prstGeom>
-                            <a:solidFill>
-                              <a:srgbClr val="D9D9D9">
-                                <a:alpha val="50196"/>
-                              </a:srgbClr>
-                            </a:solidFill>
-                            <a:ln w="9525">
-                              <a:solidFill>
-                                <a:srgbClr val="000000"/>
-                              </a:solidFill>
-                              <a:miter lim="800000"/>
-                              <a:headEnd/>
-                              <a:tailEnd/>
-                            </a:ln>
-                          </wps:spPr>
-                          <wps:txbx>
-                            <w:txbxContent>
-                              <w:p>
-                                <w:pPr>
-                                  <w:jc w:val="center"/>
-                                </w:pPr>
-                                <w:r>
-                                  <w:t>Cookbooks</w:t>
-                                </w:r>
-                              </w:p>
-                            </w:txbxContent>
-                          </wps:txbx>
-                          <wps:bodyPr rot="0" vert="horz" wrap="square" lIns="91440" tIns="45720" rIns="91440" bIns="45720" anchor="t" anchorCtr="0">
-                            <a:noAutofit/>
-                          </wps:bodyPr>
-                        </wps:wsp>
-                      </wpg:grpSp>
-                    </wpg:wgp>
-                  </a:graphicData>
-                </a:graphic>
-              </wp:anchor>
-            </w:drawing>
-          </mc:Choice>
-          <mc:Fallback>
-            <w:pict>
-              <v:group w14:anchorId="73890275" id="Group 314" o:spid="_x0000_s1032" style="position:absolute;margin-left:134.1pt;margin-top:566.6pt;width:365.75pt;height:91pt;z-index:251655168" coordsize="46452,11557" o:gfxdata="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">
-                <v:group id="Group 57" o:spid="_x0000_s1033" style="position:absolute;width:14395;height:11557" coordsize="21647,18113" o:gfxdata="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">
-                  <v:group id="Group 62" o:spid="_x0000_s1034" style="position:absolute;width:21647;height:18084" coordsize="36155,21651" o:gfxdata="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">
-                    <v:rect id="Rectangle 257" o:spid="_x0000_s1035" style="position:absolute;width:36155;height:21651;visibility:visible;mso-wrap-style:square;v-text-anchor:middle" o:gfxdata="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" fillcolor="white [3212]" strokecolor="black [3213]" strokeweight="1pt"/>
-                    <v:line id="Straight Connector 258" o:spid="_x0000_s1036" style="position:absolute;visibility:visible;mso-wrap-style:square" from="0,0" to="36150,21647" o:connectortype="straight" o:gfxdata="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" strokecolor="black [3213]" strokeweight="1pt"/>
-                    <v:line id="Straight Connector 259" o:spid="_x0000_s1037" style="position:absolute;flip:y;visibility:visible;mso-wrap-style:square" from="0,0" to="36150,21651" o:connectortype="straight" o:gfxdata="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" strokecolor="black [3213]" strokeweight="1pt"/>
-                  </v:group>
-                  <v:shape id="_x0000_s1038" type="#_x0000_t202" style="position:absolute;top:13871;width:21647;height:4242;visibility:visible;mso-wrap-style:square;v-text-anchor:top" o:gfxdata="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" fillcolor="#d9d9d9">
-                    <v:fill opacity="32896f"/>
-                    <v:textbox>
-                      <w:txbxContent>
-                        <w:p>
-                          <w:pPr>
-                            <w:jc w:val="center"/>
-                          </w:pPr>
-                          <w:r>
-                            <w:t>Fiction</w:t>
-                          </w:r>
-                        </w:p>
-                      </w:txbxContent>
-                    </v:textbox>
-                  </v:shape>
-                </v:group>
-                <v:group id="Group 301" o:spid="_x0000_s1039" style="position:absolute;left:15975;width:14396;height:11557" coordsize="21647,18113" o:gfxdata="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">
-                  <v:group id="Group 302" o:spid="_x0000_s1040" style="position:absolute;width:21647;height:18084" coordsize="36155,21651" o:gfxdata="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">
-                    <v:rect id="Rectangle 303" o:spid="_x0000_s1041" style="position:absolute;width:36155;height:21651;visibility:visible;mso-wrap-style:square;v-text-anchor:middle" o:gfxdata="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" fillcolor="white [3212]" strokecolor="black [3213]" strokeweight="1pt"/>
-                    <v:line id="Straight Connector 304" o:spid="_x0000_s1042" style="position:absolute;visibility:visible;mso-wrap-style:square" from="0,0" to="36150,21647" o:connectortype="straight" o:gfxdata="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" strokecolor="black [3213]" strokeweight="1pt"/>
-                    <v:line id="Straight Connector 305" o:spid="_x0000_s1043" style="position:absolute;flip:y;visibility:visible;mso-wrap-style:square" from="0,0" to="36150,21651" o:connectortype="straight" o:gfxdata="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" strokecolor="black [3213]" strokeweight="1pt"/>
-                  </v:group>
-                  <v:shape id="_x0000_s1044" type="#_x0000_t202" style="position:absolute;top:13871;width:21647;height:4242;visibility:visible;mso-wrap-style:square;v-text-anchor:top" o:gfxdata="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" fillcolor="#d9d9d9">
-                    <v:fill opacity="32896f"/>
-                    <v:textbox>
-                      <w:txbxContent>
-                        <w:p>
-                          <w:pPr>
-                            <w:jc w:val="center"/>
-                          </w:pPr>
-                          <w:r>
-                            <w:t>Children</w:t>
-                          </w:r>
-                        </w:p>
-                      </w:txbxContent>
-                    </v:textbox>
-                  </v:shape>
-                </v:group>
-                <v:group id="Group 308" o:spid="_x0000_s1045" style="position:absolute;left:32056;width:14396;height:11557" coordsize="21647,18113" o:gfxdata="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">
-                  <v:group id="Group 309" o:spid="_x0000_s1046" style="position:absolute;width:21647;height:18084" coordsize="36155,21651" o:gfxdata="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">
-                    <v:rect id="Rectangle 310" o:spid="_x0000_s1047" style="position:absolute;width:36155;height:21651;visibility:visible;mso-wrap-style:square;v-text-anchor:middle" o:gfxdata="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" fillcolor="white [3212]" strokecolor="black [3213]" strokeweight="1pt"/>
-                    <v:line id="Straight Connector 311" o:spid="_x0000_s1048" style="position:absolute;visibility:visible;mso-wrap-style:square" from="0,0" to="36150,21647" o:connectortype="straight" o:gfxdata="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" strokecolor="black [3213]" strokeweight="1pt"/>
-                    <v:line id="Straight Connector 312" o:spid="_x0000_s1049" style="position:absolute;flip:y;visibility:visible;mso-wrap-style:square" from="0,0" to="36150,21651" o:connectortype="straight" o:gfxdata="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" strokecolor="black [3213]" strokeweight="1pt"/>
-                  </v:group>
-                  <v:shape id="_x0000_s1050" type="#_x0000_t202" style="position:absolute;top:13871;width:21647;height:4242;visibility:visible;mso-wrap-style:square;v-text-anchor:top" o:gfxdata="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" fillcolor="#d9d9d9">
-                    <v:fill opacity="32896f"/>
-                    <v:textbox>
-                      <w:txbxContent>
-                        <w:p>
-                          <w:pPr>
-                            <w:jc w:val="center"/>
-                          </w:pPr>
-                          <w:r>
-                            <w:t>Cookbooks</w:t>
-                          </w:r>
-                        </w:p>
-                      </w:txbxContent>
-                    </v:textbox>
-                  </v:shape>
-                </v:group>
-              </v:group>
-            </w:pict>
-          </mc:Fallback>
-        </mc:AlternateContent>
-      </w:r>
-      <w:r>
-        <w:rPr>
-          <w:noProof/>
-          <w:lang w:eastAsia="en-GB"/>
-        </w:rPr>
-        <mc:AlternateContent>
-          <mc:Choice Requires="wps">
-            <w:drawing>
-              <wp:anchor distT="0" distB="0" distL="114300" distR="114300" simplePos="0" relativeHeight="251662336" behindDoc="0" locked="0" layoutInCell="1" allowOverlap="1" wp14:anchorId="102C551F" wp14:editId="6F51CD27">
-                <wp:simplePos x="0" y="0"/>
-                <wp:positionH relativeFrom="column">
-                  <wp:posOffset>652326</wp:posOffset>
-                </wp:positionH>
-                <wp:positionV relativeFrom="paragraph">
-                  <wp:posOffset>-165735</wp:posOffset>
-                </wp:positionV>
-                <wp:extent cx="4392847" cy="760021"/>
-                <wp:effectExtent l="0" t="0" r="27305" b="21590"/>
-                <wp:wrapNone/>
-                <wp:docPr id="316" name="Rectangle 316"/>
-                <wp:cNvGraphicFramePr/>
-                <a:graphic xmlns:a="http://schemas.openxmlformats.org/drawingml/2006/main">
-                  <a:graphicData uri="http://schemas.microsoft.com/office/word/2010/wordprocessingShape">
-                    <wps:wsp>
-                      <wps:cNvSpPr/>
-                      <wps:spPr>
-                        <a:xfrm>
-                          <a:off x="0" y="0"/>
-                          <a:ext cx="4392847" cy="760021"/>
-                        </a:xfrm>
-                        <a:prstGeom prst="rect">
-                          <a:avLst/>
-                        </a:prstGeom>
-                        <a:solidFill>
-                          <a:schemeClr val="bg1">
-                            <a:lumMod val="85000"/>
-                          </a:schemeClr>
-                        </a:solidFill>
-                        <a:ln w="12700"/>
-                      </wps:spPr>
-                      <wps:style>
-                        <a:lnRef idx="2">
-                          <a:schemeClr val="dk1">
-                            <a:shade val="50000"/>
-                          </a:schemeClr>
-                        </a:lnRef>
-                        <a:fillRef idx="1">
-                          <a:schemeClr val="dk1"/>
-                        </a:fillRef>
-                        <a:effectRef idx="0">
-                          <a:schemeClr val="dk1"/>
-                        </a:effectRef>
-                        <a:fontRef idx="minor">
-                          <a:schemeClr val="lt1"/>
-                        </a:fontRef>
-                      </wps:style>
-                      <wps:txbx>
-                        <w:txbxContent>
-                          <w:p>
-                            <w:pPr>
-                              <w:jc w:val="center"/>
-                              <w:rPr>
-                                <w:color w:val="000000" w:themeColor="text1"/>
-                                <w:sz w:val="44"/>
-                                <w:szCs w:val="44"/>
-                              </w:rPr>
-                            </w:pPr>
-                            <w:r>
-                              <w:rPr>
-                                <w:color w:val="000000" w:themeColor="text1"/>
-                                <w:sz w:val="44"/>
-                                <w:szCs w:val="44"/>
-                              </w:rPr>
-                              <w:t>Web Site Title</w:t>
-                            </w:r>
-                          </w:p>
-                        </w:txbxContent>
-                      </wps:txbx>
-                      <wps:bodyPr rot="0" spcFirstLastPara="0" vertOverflow="overflow" horzOverflow="overflow" vert="horz" wrap="square" lIns="91440" tIns="45720" rIns="91440" bIns="45720" numCol="1" spcCol="0" rtlCol="0" fromWordArt="0" anchor="ctr" anchorCtr="0" forceAA="0" compatLnSpc="1">
-                        <a:prstTxWarp prst="textNoShape">
-                          <a:avLst/>
-                        </a:prstTxWarp>
-                        <a:noAutofit/>
-                      </wps:bodyPr>
-                    </wps:wsp>
-                  </a:graphicData>
-                </a:graphic>
-                <wp14:sizeRelH relativeFrom="margin">
-                  <wp14:pctWidth>0</wp14:pctWidth>
-                </wp14:sizeRelH>
-                <wp14:sizeRelV relativeFrom="margin">
-                  <wp14:pctHeight>0</wp14:pctHeight>
-                </wp14:sizeRelV>
-              </wp:anchor>
-            </w:drawing>
-          </mc:Choice>
-          <mc:Fallback>
-            <w:pict>
-              <v:rect w14:anchorId="102C551F" id="Rectangle 316" o:spid="_x0000_s1051" style="position:absolute;margin-left:51.35pt;margin-top:-13.05pt;width:345.9pt;height:59.85pt;z-index:251662336;visibility:visible;mso-wrap-style:square;mso-width-percent:0;mso-height-percent:0;mso-wrap-distance-left:9pt;mso-wrap-distance-top:0;mso-wrap-distance-right:9pt;mso-wrap-distance-bottom:0;mso-position-horizontal:absolute;mso-position-horizontal-relative:text;mso-position-vertical:absolute;mso-position-vertical-relative:text;mso-width-percent:0;mso-height-percent:0;mso-width-relative:margin;mso-height-relative:margin;v-text-anchor:middle" o:gfxdata="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" fillcolor="#d8d8d8 [2732]" strokecolor="black [1600]" strokeweight="1pt">
-                <v:textbox>
-                  <w:txbxContent>
-                    <w:p>
-                      <w:pPr>
-                        <w:jc w:val="center"/>
-                        <w:rPr>
-                          <w:color w:val="000000" w:themeColor="text1"/>
-                          <w:sz w:val="44"/>
-                          <w:szCs w:val="44"/>
-                        </w:rPr>
-                      </w:pPr>
-                      <w:r>
-                        <w:rPr>
-                          <w:color w:val="000000" w:themeColor="text1"/>
-                          <w:sz w:val="44"/>
-                          <w:szCs w:val="44"/>
-                        </w:rPr>
-                        <w:t>Web Site Title</w:t>
-                      </w:r>
-                    </w:p>
-                  </w:txbxContent>
-                </v:textbox>
-              </v:rect>
-            </w:pict>
-          </mc:Fallback>
-        </mc:AlternateContent>
-      </w:r>
-      <w:r>
-        <w:rPr>
-          <w:noProof/>
-          <w:lang w:eastAsia="en-GB"/>
-        </w:rPr>
-        <mc:AlternateContent>
-          <mc:Choice Requires="wpg">
-            <w:drawing>
-              <wp:anchor distT="0" distB="0" distL="114300" distR="114300" simplePos="0" relativeHeight="251650048" behindDoc="0" locked="0" layoutInCell="1" allowOverlap="1" wp14:anchorId="0D9A5CEF" wp14:editId="17E515BB">
+              <wp:anchor distT="0" distB="0" distL="114300" distR="114300" simplePos="0" relativeHeight="251651584" behindDoc="0" locked="0" layoutInCell="1" allowOverlap="1" wp14:anchorId="0D9A5CEF" wp14:editId="2962AAD5">
                 <wp:simplePos x="0" y="0"/>
                 <wp:positionH relativeFrom="column">
                   <wp:posOffset>-676894</wp:posOffset>
                 </wp:positionH>
                 <wp:positionV relativeFrom="paragraph">
-                  <wp:posOffset>1282535</wp:posOffset>
+                  <wp:posOffset>688768</wp:posOffset>
                 </wp:positionV>
-                <wp:extent cx="7058660" cy="1907804"/>
-                <wp:effectExtent l="0" t="0" r="27940" b="35560"/>
+                <wp:extent cx="7058660" cy="2446317"/>
+                <wp:effectExtent l="0" t="0" r="27940" b="30480"/>
                 <wp:wrapNone/>
                 <wp:docPr id="58" name="Group 58"/>
                 <wp:cNvGraphicFramePr/>
@@ -1278,7 +31,7 @@
                       <wpg:grpSpPr>
                         <a:xfrm>
                           <a:off x="0" y="0"/>
-                          <a:ext cx="7058660" cy="1907804"/>
+                          <a:ext cx="7058660" cy="2446317"/>
                           <a:chOff x="0" y="0"/>
                           <a:chExt cx="3615559" cy="2165131"/>
                         </a:xfrm>
@@ -1403,7 +156,7 @@
           </mc:Choice>
           <mc:Fallback>
             <w:pict>
-              <v:group w14:anchorId="31C1A1B6" id="Group 58" o:spid="_x0000_s1026" style="position:absolute;margin-left:-53.3pt;margin-top:101pt;width:555.8pt;height:150.2pt;z-index:251650048;mso-height-relative:margin" coordsize="36155,21651" o:gfxdata="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">
+              <v:group w14:anchorId="52CD0C58" id="Group 58" o:spid="_x0000_s1026" style="position:absolute;margin-left:-53.3pt;margin-top:54.25pt;width:555.8pt;height:192.6pt;z-index:251651584;mso-height-relative:margin" coordsize="36155,21651" o:gfxdata="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">
                 <v:rect id="Rectangle 59" o:spid="_x0000_s1027" style="position:absolute;width:36155;height:21651;visibility:visible;mso-wrap-style:square;v-text-anchor:middle" o:gfxdata="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" fillcolor="white [3212]" strokecolor="black [3213]" strokeweight="1pt"/>
                 <v:line id="Straight Connector 60" o:spid="_x0000_s1028" style="position:absolute;visibility:visible;mso-wrap-style:square" from="0,0" to="36150,21647" o:connectortype="straight" o:gfxdata="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" strokecolor="black [3213]" strokeweight="1pt"/>
                 <v:line id="Straight Connector 61" o:spid="_x0000_s1029" style="position:absolute;flip:y;visibility:visible;mso-wrap-style:square" from="0,0" to="36150,21651" o:connectortype="straight" o:gfxdata="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" strokecolor="black [3213]" strokeweight="1pt"/>
@@ -1418,9 +171,1254 @@
           <w:lang w:eastAsia="en-GB"/>
         </w:rPr>
         <mc:AlternateContent>
+          <mc:Choice Requires="wps">
+            <w:drawing>
+              <wp:anchor distT="0" distB="0" distL="114300" distR="114300" simplePos="0" relativeHeight="251665920" behindDoc="1" locked="0" layoutInCell="1" allowOverlap="1" wp14:anchorId="102C551F" wp14:editId="3C535F8E">
+                <wp:simplePos x="0" y="0"/>
+                <wp:positionH relativeFrom="column">
+                  <wp:posOffset>-736270</wp:posOffset>
+                </wp:positionH>
+                <wp:positionV relativeFrom="paragraph">
+                  <wp:posOffset>-190005</wp:posOffset>
+                </wp:positionV>
+                <wp:extent cx="7070090" cy="748145"/>
+                <wp:effectExtent l="0" t="0" r="16510" b="13970"/>
+                <wp:wrapNone/>
+                <wp:docPr id="316" name="Rectangle 316"/>
+                <wp:cNvGraphicFramePr/>
+                <a:graphic xmlns:a="http://schemas.openxmlformats.org/drawingml/2006/main">
+                  <a:graphicData uri="http://schemas.microsoft.com/office/word/2010/wordprocessingShape">
+                    <wps:wsp>
+                      <wps:cNvSpPr/>
+                      <wps:spPr>
+                        <a:xfrm>
+                          <a:off x="0" y="0"/>
+                          <a:ext cx="7070090" cy="748145"/>
+                        </a:xfrm>
+                        <a:prstGeom prst="rect">
+                          <a:avLst/>
+                        </a:prstGeom>
+                        <a:solidFill>
+                          <a:schemeClr val="bg1">
+                            <a:lumMod val="85000"/>
+                          </a:schemeClr>
+                        </a:solidFill>
+                        <a:ln w="12700"/>
+                      </wps:spPr>
+                      <wps:style>
+                        <a:lnRef idx="2">
+                          <a:schemeClr val="dk1">
+                            <a:shade val="50000"/>
+                          </a:schemeClr>
+                        </a:lnRef>
+                        <a:fillRef idx="1">
+                          <a:schemeClr val="dk1"/>
+                        </a:fillRef>
+                        <a:effectRef idx="0">
+                          <a:schemeClr val="dk1"/>
+                        </a:effectRef>
+                        <a:fontRef idx="minor">
+                          <a:schemeClr val="lt1"/>
+                        </a:fontRef>
+                      </wps:style>
+                      <wps:txbx>
+                        <w:txbxContent>
+                          <w:p>
+                            <w:pPr>
+                              <w:rPr>
+                                <w:color w:val="000000" w:themeColor="text1"/>
+                                <w:sz w:val="44"/>
+                                <w:szCs w:val="44"/>
+                              </w:rPr>
+                            </w:pPr>
+                            <w:r>
+                              <w:rPr>
+                                <w:color w:val="000000" w:themeColor="text1"/>
+                                <w:sz w:val="44"/>
+                                <w:szCs w:val="44"/>
+                              </w:rPr>
+                              <w:t>Web Site Title</w:t>
+                            </w:r>
+                          </w:p>
+                        </w:txbxContent>
+                      </wps:txbx>
+                      <wps:bodyPr rot="0" spcFirstLastPara="0" vertOverflow="overflow" horzOverflow="overflow" vert="horz" wrap="square" lIns="91440" tIns="45720" rIns="91440" bIns="45720" numCol="1" spcCol="0" rtlCol="0" fromWordArt="0" anchor="ctr" anchorCtr="0" forceAA="0" compatLnSpc="1">
+                        <a:prstTxWarp prst="textNoShape">
+                          <a:avLst/>
+                        </a:prstTxWarp>
+                        <a:noAutofit/>
+                      </wps:bodyPr>
+                    </wps:wsp>
+                  </a:graphicData>
+                </a:graphic>
+                <wp14:sizeRelH relativeFrom="margin">
+                  <wp14:pctWidth>0</wp14:pctWidth>
+                </wp14:sizeRelH>
+                <wp14:sizeRelV relativeFrom="margin">
+                  <wp14:pctHeight>0</wp14:pctHeight>
+                </wp14:sizeRelV>
+              </wp:anchor>
+            </w:drawing>
+          </mc:Choice>
+          <mc:Fallback>
+            <w:pict>
+              <v:rect w14:anchorId="102C551F" id="Rectangle 316" o:spid="_x0000_s1026" style="position:absolute;margin-left:-57.95pt;margin-top:-14.95pt;width:556.7pt;height:58.9pt;z-index:-251650560;visibility:visible;mso-wrap-style:square;mso-width-percent:0;mso-height-percent:0;mso-wrap-distance-left:9pt;mso-wrap-distance-top:0;mso-wrap-distance-right:9pt;mso-wrap-distance-bottom:0;mso-position-horizontal:absolute;mso-position-horizontal-relative:text;mso-position-vertical:absolute;mso-position-vertical-relative:text;mso-width-percent:0;mso-height-percent:0;mso-width-relative:margin;mso-height-relative:margin;v-text-anchor:middle" o:gfxdata="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" fillcolor="#d8d8d8 [2732]" strokecolor="black [1600]" strokeweight="1pt">
+                <v:textbox>
+                  <w:txbxContent>
+                    <w:p>
+                      <w:pPr>
+                        <w:rPr>
+                          <w:color w:val="000000" w:themeColor="text1"/>
+                          <w:sz w:val="44"/>
+                          <w:szCs w:val="44"/>
+                        </w:rPr>
+                      </w:pPr>
+                      <w:r>
+                        <w:rPr>
+                          <w:color w:val="000000" w:themeColor="text1"/>
+                          <w:sz w:val="44"/>
+                          <w:szCs w:val="44"/>
+                        </w:rPr>
+                        <w:t>Web Site Title</w:t>
+                      </w:r>
+                    </w:p>
+                  </w:txbxContent>
+                </v:textbox>
+              </v:rect>
+            </w:pict>
+          </mc:Fallback>
+        </mc:AlternateContent>
+      </w:r>
+      <w:r>
+        <w:rPr>
+          <w:noProof/>
+          <w:lang w:eastAsia="en-GB"/>
+        </w:rPr>
+        <mc:AlternateContent>
           <mc:Choice Requires="wpg">
             <w:drawing>
-              <wp:anchor distT="0" distB="0" distL="114300" distR="114300" simplePos="0" relativeHeight="251659264" behindDoc="0" locked="0" layoutInCell="1" allowOverlap="1" wp14:anchorId="6DBEC5BB" wp14:editId="7B20093C">
+              <wp:anchor distT="0" distB="0" distL="114300" distR="114300" simplePos="0" relativeHeight="251657728" behindDoc="0" locked="0" layoutInCell="1" allowOverlap="1" wp14:anchorId="4B07B6BA" wp14:editId="79BF535C">
+                <wp:simplePos x="0" y="0"/>
+                <wp:positionH relativeFrom="column">
+                  <wp:posOffset>2446317</wp:posOffset>
+                </wp:positionH>
+                <wp:positionV relativeFrom="paragraph">
+                  <wp:posOffset>35626</wp:posOffset>
+                </wp:positionV>
+                <wp:extent cx="3680938" cy="300315"/>
+                <wp:effectExtent l="0" t="0" r="15240" b="24130"/>
+                <wp:wrapNone/>
+                <wp:docPr id="11" name="Group 11"/>
+                <wp:cNvGraphicFramePr/>
+                <a:graphic xmlns:a="http://schemas.openxmlformats.org/drawingml/2006/main">
+                  <a:graphicData uri="http://schemas.microsoft.com/office/word/2010/wordprocessingGroup">
+                    <wpg:wgp>
+                      <wpg:cNvGrpSpPr/>
+                      <wpg:grpSpPr>
+                        <a:xfrm>
+                          <a:off x="0" y="0"/>
+                          <a:ext cx="3680938" cy="300315"/>
+                          <a:chOff x="876696" y="-252694"/>
+                          <a:chExt cx="4041001" cy="296096"/>
+                        </a:xfrm>
+                      </wpg:grpSpPr>
+                      <wps:wsp>
+                        <wps:cNvPr id="12" name="Text Box 2"/>
+                        <wps:cNvSpPr txBox="1">
+                          <a:spLocks noChangeArrowheads="1"/>
+                        </wps:cNvSpPr>
+                        <wps:spPr bwMode="auto">
+                          <a:xfrm>
+                            <a:off x="876696" y="-250864"/>
+                            <a:ext cx="600267" cy="294257"/>
+                          </a:xfrm>
+                          <a:prstGeom prst="rect">
+                            <a:avLst/>
+                          </a:prstGeom>
+                          <a:solidFill>
+                            <a:schemeClr val="tx1">
+                              <a:lumMod val="50000"/>
+                              <a:lumOff val="50000"/>
+                            </a:schemeClr>
+                          </a:solidFill>
+                          <a:ln w="9525">
+                            <a:solidFill>
+                              <a:schemeClr val="tx1">
+                                <a:lumMod val="95000"/>
+                                <a:lumOff val="5000"/>
+                              </a:schemeClr>
+                            </a:solidFill>
+                            <a:miter lim="800000"/>
+                            <a:headEnd/>
+                            <a:tailEnd/>
+                          </a:ln>
+                        </wps:spPr>
+                        <wps:txbx>
+                          <w:txbxContent>
+                            <w:p>
+                              <w:pPr>
+                                <w:jc w:val="center"/>
+                                <w:rPr>
+                                  <w:b/>
+                                  <w:color w:val="FFFFFF" w:themeColor="background1"/>
+                                  <w:sz w:val="24"/>
+                                  <w:szCs w:val="24"/>
+                                </w:rPr>
+                              </w:pPr>
+                              <w:r>
+                                <w:rPr>
+                                  <w:b/>
+                                  <w:color w:val="FFFFFF" w:themeColor="background1"/>
+                                  <w:sz w:val="24"/>
+                                  <w:szCs w:val="24"/>
+                                </w:rPr>
+                                <w:t>Home</w:t>
+                              </w:r>
+                            </w:p>
+                          </w:txbxContent>
+                        </wps:txbx>
+                        <wps:bodyPr rot="0" vert="horz" wrap="square" lIns="91440" tIns="45720" rIns="91440" bIns="45720" anchor="t" anchorCtr="0">
+                          <a:noAutofit/>
+                        </wps:bodyPr>
+                      </wps:wsp>
+                      <wps:wsp>
+                        <wps:cNvPr id="13" name="Text Box 2"/>
+                        <wps:cNvSpPr txBox="1">
+                          <a:spLocks noChangeArrowheads="1"/>
+                        </wps:cNvSpPr>
+                        <wps:spPr bwMode="auto">
+                          <a:xfrm>
+                            <a:off x="1543080" y="-252694"/>
+                            <a:ext cx="672753" cy="296096"/>
+                          </a:xfrm>
+                          <a:prstGeom prst="rect">
+                            <a:avLst/>
+                          </a:prstGeom>
+                          <a:solidFill>
+                            <a:schemeClr val="tx1">
+                              <a:lumMod val="50000"/>
+                              <a:lumOff val="50000"/>
+                            </a:schemeClr>
+                          </a:solidFill>
+                          <a:ln w="9525">
+                            <a:solidFill>
+                              <a:schemeClr val="tx1">
+                                <a:lumMod val="95000"/>
+                                <a:lumOff val="5000"/>
+                              </a:schemeClr>
+                            </a:solidFill>
+                            <a:miter lim="800000"/>
+                            <a:headEnd/>
+                            <a:tailEnd/>
+                          </a:ln>
+                        </wps:spPr>
+                        <wps:txbx>
+                          <w:txbxContent>
+                            <w:p>
+                              <w:pPr>
+                                <w:jc w:val="center"/>
+                                <w:rPr>
+                                  <w:b/>
+                                  <w:color w:val="FFFFFF" w:themeColor="background1"/>
+                                  <w:sz w:val="24"/>
+                                  <w:szCs w:val="24"/>
+                                </w:rPr>
+                              </w:pPr>
+                              <w:r>
+                                <w:rPr>
+                                  <w:b/>
+                                  <w:color w:val="FFFFFF" w:themeColor="background1"/>
+                                  <w:sz w:val="24"/>
+                                  <w:szCs w:val="24"/>
+                                </w:rPr>
+                                <w:t>Books</w:t>
+                              </w:r>
+                            </w:p>
+                          </w:txbxContent>
+                        </wps:txbx>
+                        <wps:bodyPr rot="0" vert="horz" wrap="square" lIns="91440" tIns="45720" rIns="91440" bIns="45720" anchor="t" anchorCtr="0">
+                          <a:noAutofit/>
+                        </wps:bodyPr>
+                      </wps:wsp>
+                      <wps:wsp>
+                        <wps:cNvPr id="14" name="Text Box 2"/>
+                        <wps:cNvSpPr txBox="1">
+                          <a:spLocks noChangeArrowheads="1"/>
+                        </wps:cNvSpPr>
+                        <wps:spPr bwMode="auto">
+                          <a:xfrm>
+                            <a:off x="2258566" y="-250848"/>
+                            <a:ext cx="1166495" cy="283210"/>
+                          </a:xfrm>
+                          <a:prstGeom prst="rect">
+                            <a:avLst/>
+                          </a:prstGeom>
+                          <a:solidFill>
+                            <a:schemeClr val="tx1">
+                              <a:lumMod val="50000"/>
+                              <a:lumOff val="50000"/>
+                            </a:schemeClr>
+                          </a:solidFill>
+                          <a:ln w="9525">
+                            <a:solidFill>
+                              <a:schemeClr val="tx1">
+                                <a:lumMod val="95000"/>
+                                <a:lumOff val="5000"/>
+                              </a:schemeClr>
+                            </a:solidFill>
+                            <a:miter lim="800000"/>
+                            <a:headEnd/>
+                            <a:tailEnd/>
+                          </a:ln>
+                        </wps:spPr>
+                        <wps:txbx>
+                          <w:txbxContent>
+                            <w:p>
+                              <w:pPr>
+                                <w:jc w:val="center"/>
+                                <w:rPr>
+                                  <w:b/>
+                                  <w:color w:val="FFFFFF" w:themeColor="background1"/>
+                                  <w:sz w:val="24"/>
+                                  <w:szCs w:val="24"/>
+                                </w:rPr>
+                              </w:pPr>
+                              <w:r>
+                                <w:rPr>
+                                  <w:b/>
+                                  <w:color w:val="FFFFFF" w:themeColor="background1"/>
+                                  <w:sz w:val="24"/>
+                                  <w:szCs w:val="24"/>
+                                </w:rPr>
+                                <w:t>My Account</w:t>
+                              </w:r>
+                            </w:p>
+                          </w:txbxContent>
+                        </wps:txbx>
+                        <wps:bodyPr rot="0" vert="horz" wrap="square" lIns="91440" tIns="45720" rIns="91440" bIns="45720" anchor="t" anchorCtr="0">
+                          <a:noAutofit/>
+                        </wps:bodyPr>
+                      </wps:wsp>
+                      <wps:wsp>
+                        <wps:cNvPr id="16" name="Text Box 2"/>
+                        <wps:cNvSpPr txBox="1">
+                          <a:spLocks noChangeArrowheads="1"/>
+                        </wps:cNvSpPr>
+                        <wps:spPr bwMode="auto">
+                          <a:xfrm>
+                            <a:off x="3498988" y="-250831"/>
+                            <a:ext cx="682625" cy="283210"/>
+                          </a:xfrm>
+                          <a:prstGeom prst="rect">
+                            <a:avLst/>
+                          </a:prstGeom>
+                          <a:solidFill>
+                            <a:schemeClr val="tx1">
+                              <a:lumMod val="50000"/>
+                              <a:lumOff val="50000"/>
+                            </a:schemeClr>
+                          </a:solidFill>
+                          <a:ln w="9525">
+                            <a:solidFill>
+                              <a:schemeClr val="tx1">
+                                <a:lumMod val="95000"/>
+                                <a:lumOff val="5000"/>
+                              </a:schemeClr>
+                            </a:solidFill>
+                            <a:miter lim="800000"/>
+                            <a:headEnd/>
+                            <a:tailEnd/>
+                          </a:ln>
+                        </wps:spPr>
+                        <wps:txbx>
+                          <w:txbxContent>
+                            <w:p>
+                              <w:pPr>
+                                <w:rPr>
+                                  <w:b/>
+                                  <w:color w:val="FFFFFF" w:themeColor="background1"/>
+                                  <w:sz w:val="24"/>
+                                  <w:szCs w:val="24"/>
+                                </w:rPr>
+                              </w:pPr>
+                              <w:r>
+                                <w:rPr>
+                                  <w:b/>
+                                  <w:color w:val="FFFFFF" w:themeColor="background1"/>
+                                  <w:sz w:val="24"/>
+                                  <w:szCs w:val="24"/>
+                                </w:rPr>
+                                <w:t>Cart</w:t>
+                              </w:r>
+                            </w:p>
+                          </w:txbxContent>
+                        </wps:txbx>
+                        <wps:bodyPr rot="0" vert="horz" wrap="square" lIns="91440" tIns="45720" rIns="91440" bIns="45720" anchor="t" anchorCtr="0">
+                          <a:noAutofit/>
+                        </wps:bodyPr>
+                      </wps:wsp>
+                      <wps:wsp>
+                        <wps:cNvPr id="17" name="Text Box 2"/>
+                        <wps:cNvSpPr txBox="1">
+                          <a:spLocks noChangeArrowheads="1"/>
+                        </wps:cNvSpPr>
+                        <wps:spPr bwMode="auto">
+                          <a:xfrm>
+                            <a:off x="4235072" y="-252674"/>
+                            <a:ext cx="682625" cy="283210"/>
+                          </a:xfrm>
+                          <a:prstGeom prst="rect">
+                            <a:avLst/>
+                          </a:prstGeom>
+                          <a:solidFill>
+                            <a:schemeClr val="tx1">
+                              <a:lumMod val="50000"/>
+                              <a:lumOff val="50000"/>
+                            </a:schemeClr>
+                          </a:solidFill>
+                          <a:ln w="9525">
+                            <a:solidFill>
+                              <a:schemeClr val="tx1">
+                                <a:lumMod val="95000"/>
+                                <a:lumOff val="5000"/>
+                              </a:schemeClr>
+                            </a:solidFill>
+                            <a:miter lim="800000"/>
+                            <a:headEnd/>
+                            <a:tailEnd/>
+                          </a:ln>
+                        </wps:spPr>
+                        <wps:txbx>
+                          <w:txbxContent>
+                            <w:p>
+                              <w:pPr>
+                                <w:jc w:val="center"/>
+                                <w:rPr>
+                                  <w:b/>
+                                  <w:color w:val="FFFFFF" w:themeColor="background1"/>
+                                  <w:sz w:val="24"/>
+                                  <w:szCs w:val="24"/>
+                                </w:rPr>
+                              </w:pPr>
+                              <w:r>
+                                <w:rPr>
+                                  <w:b/>
+                                  <w:color w:val="FFFFFF" w:themeColor="background1"/>
+                                  <w:sz w:val="24"/>
+                                  <w:szCs w:val="24"/>
+                                </w:rPr>
+                                <w:t>Login</w:t>
+                              </w:r>
+                            </w:p>
+                          </w:txbxContent>
+                        </wps:txbx>
+                        <wps:bodyPr rot="0" vert="horz" wrap="square" lIns="91440" tIns="45720" rIns="91440" bIns="45720" anchor="t" anchorCtr="0">
+                          <a:noAutofit/>
+                        </wps:bodyPr>
+                      </wps:wsp>
+                    </wpg:wgp>
+                  </a:graphicData>
+                </a:graphic>
+                <wp14:sizeRelH relativeFrom="margin">
+                  <wp14:pctWidth>0</wp14:pctWidth>
+                </wp14:sizeRelH>
+                <wp14:sizeRelV relativeFrom="margin">
+                  <wp14:pctHeight>0</wp14:pctHeight>
+                </wp14:sizeRelV>
+              </wp:anchor>
+            </w:drawing>
+          </mc:Choice>
+          <mc:Fallback>
+            <w:pict>
+              <v:group w14:anchorId="4B07B6BA" id="Group 11" o:spid="_x0000_s1027" style="position:absolute;margin-left:192.6pt;margin-top:2.8pt;width:289.85pt;height:23.65pt;z-index:251657728;mso-width-relative:margin;mso-height-relative:margin" coordorigin="8766,-2526" coordsize="40410,2960" o:gfxdata="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">
+                <v:shapetype id="_x0000_t202" coordsize="21600,21600" o:spt="202" path="m,l,21600r21600,l21600,xe">
+                  <v:stroke joinstyle="miter"/>
+                  <v:path gradientshapeok="t" o:connecttype="rect"/>
+                </v:shapetype>
+                <v:shape id="_x0000_s1028" type="#_x0000_t202" style="position:absolute;left:8766;top:-2508;width:6003;height:2941;visibility:visible;mso-wrap-style:square;v-text-anchor:top" o:gfxdata="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" fillcolor="gray [1629]" strokecolor="#0d0d0d [3069]">
+                  <v:textbox>
+                    <w:txbxContent>
+                      <w:p>
+                        <w:pPr>
+                          <w:jc w:val="center"/>
+                          <w:rPr>
+                            <w:b/>
+                            <w:color w:val="FFFFFF" w:themeColor="background1"/>
+                            <w:sz w:val="24"/>
+                            <w:szCs w:val="24"/>
+                          </w:rPr>
+                        </w:pPr>
+                        <w:r>
+                          <w:rPr>
+                            <w:b/>
+                            <w:color w:val="FFFFFF" w:themeColor="background1"/>
+                            <w:sz w:val="24"/>
+                            <w:szCs w:val="24"/>
+                          </w:rPr>
+                          <w:t>Home</w:t>
+                        </w:r>
+                      </w:p>
+                    </w:txbxContent>
+                  </v:textbox>
+                </v:shape>
+                <v:shape id="_x0000_s1029" type="#_x0000_t202" style="position:absolute;left:15430;top:-2526;width:6728;height:2960;visibility:visible;mso-wrap-style:square;v-text-anchor:top" o:gfxdata="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" fillcolor="gray [1629]" strokecolor="#0d0d0d [3069]">
+                  <v:textbox>
+                    <w:txbxContent>
+                      <w:p>
+                        <w:pPr>
+                          <w:jc w:val="center"/>
+                          <w:rPr>
+                            <w:b/>
+                            <w:color w:val="FFFFFF" w:themeColor="background1"/>
+                            <w:sz w:val="24"/>
+                            <w:szCs w:val="24"/>
+                          </w:rPr>
+                        </w:pPr>
+                        <w:r>
+                          <w:rPr>
+                            <w:b/>
+                            <w:color w:val="FFFFFF" w:themeColor="background1"/>
+                            <w:sz w:val="24"/>
+                            <w:szCs w:val="24"/>
+                          </w:rPr>
+                          <w:t>Books</w:t>
+                        </w:r>
+                      </w:p>
+                    </w:txbxContent>
+                  </v:textbox>
+                </v:shape>
+                <v:shape id="_x0000_s1030" type="#_x0000_t202" style="position:absolute;left:22585;top:-2508;width:11665;height:2831;visibility:visible;mso-wrap-style:square;v-text-anchor:top" o:gfxdata="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" fillcolor="gray [1629]" strokecolor="#0d0d0d [3069]">
+                  <v:textbox>
+                    <w:txbxContent>
+                      <w:p>
+                        <w:pPr>
+                          <w:jc w:val="center"/>
+                          <w:rPr>
+                            <w:b/>
+                            <w:color w:val="FFFFFF" w:themeColor="background1"/>
+                            <w:sz w:val="24"/>
+                            <w:szCs w:val="24"/>
+                          </w:rPr>
+                        </w:pPr>
+                        <w:r>
+                          <w:rPr>
+                            <w:b/>
+                            <w:color w:val="FFFFFF" w:themeColor="background1"/>
+                            <w:sz w:val="24"/>
+                            <w:szCs w:val="24"/>
+                          </w:rPr>
+                          <w:t>My Account</w:t>
+                        </w:r>
+                      </w:p>
+                    </w:txbxContent>
+                  </v:textbox>
+                </v:shape>
+                <v:shape id="_x0000_s1031" type="#_x0000_t202" style="position:absolute;left:34989;top:-2508;width:6827;height:2831;visibility:visible;mso-wrap-style:square;v-text-anchor:top" o:gfxdata="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" fillcolor="gray [1629]" strokecolor="#0d0d0d [3069]">
+                  <v:textbox>
+                    <w:txbxContent>
+                      <w:p>
+                        <w:pPr>
+                          <w:rPr>
+                            <w:b/>
+                            <w:color w:val="FFFFFF" w:themeColor="background1"/>
+                            <w:sz w:val="24"/>
+                            <w:szCs w:val="24"/>
+                          </w:rPr>
+                        </w:pPr>
+                        <w:r>
+                          <w:rPr>
+                            <w:b/>
+                            <w:color w:val="FFFFFF" w:themeColor="background1"/>
+                            <w:sz w:val="24"/>
+                            <w:szCs w:val="24"/>
+                          </w:rPr>
+                          <w:t>Cart</w:t>
+                        </w:r>
+                      </w:p>
+                    </w:txbxContent>
+                  </v:textbox>
+                </v:shape>
+                <v:shape id="_x0000_s1032" type="#_x0000_t202" style="position:absolute;left:42350;top:-2526;width:6826;height:2831;visibility:visible;mso-wrap-style:square;v-text-anchor:top" o:gfxdata="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" fillcolor="gray [1629]" strokecolor="#0d0d0d [3069]">
+                  <v:textbox>
+                    <w:txbxContent>
+                      <w:p>
+                        <w:pPr>
+                          <w:jc w:val="center"/>
+                          <w:rPr>
+                            <w:b/>
+                            <w:color w:val="FFFFFF" w:themeColor="background1"/>
+                            <w:sz w:val="24"/>
+                            <w:szCs w:val="24"/>
+                          </w:rPr>
+                        </w:pPr>
+                        <w:r>
+                          <w:rPr>
+                            <w:b/>
+                            <w:color w:val="FFFFFF" w:themeColor="background1"/>
+                            <w:sz w:val="24"/>
+                            <w:szCs w:val="24"/>
+                          </w:rPr>
+                          <w:t>Login</w:t>
+                        </w:r>
+                      </w:p>
+                    </w:txbxContent>
+                  </v:textbox>
+                </v:shape>
+              </v:group>
+            </w:pict>
+          </mc:Fallback>
+        </mc:AlternateContent>
+      </w:r>
+      <w:r>
+        <w:rPr>
+          <w:noProof/>
+          <w:lang w:eastAsia="en-GB"/>
+        </w:rPr>
+        <mc:AlternateContent>
+          <mc:Choice Requires="wpg">
+            <w:drawing>
+              <wp:anchor distT="0" distB="0" distL="114300" distR="114300" simplePos="0" relativeHeight="251659776" behindDoc="0" locked="0" layoutInCell="1" allowOverlap="1" wp14:anchorId="73890275" wp14:editId="60FC60FE">
+                <wp:simplePos x="0" y="0"/>
+                <wp:positionH relativeFrom="column">
+                  <wp:posOffset>1703302</wp:posOffset>
+                </wp:positionH>
+                <wp:positionV relativeFrom="paragraph">
+                  <wp:posOffset>7195507</wp:posOffset>
+                </wp:positionV>
+                <wp:extent cx="4645200" cy="1155700"/>
+                <wp:effectExtent l="0" t="0" r="22225" b="25400"/>
+                <wp:wrapNone/>
+                <wp:docPr id="314" name="Group 314"/>
+                <wp:cNvGraphicFramePr/>
+                <a:graphic xmlns:a="http://schemas.openxmlformats.org/drawingml/2006/main">
+                  <a:graphicData uri="http://schemas.microsoft.com/office/word/2010/wordprocessingGroup">
+                    <wpg:wgp>
+                      <wpg:cNvGrpSpPr/>
+                      <wpg:grpSpPr>
+                        <a:xfrm>
+                          <a:off x="0" y="0"/>
+                          <a:ext cx="4645200" cy="1155700"/>
+                          <a:chOff x="0" y="0"/>
+                          <a:chExt cx="4645200" cy="1155700"/>
+                        </a:xfrm>
+                      </wpg:grpSpPr>
+                      <wpg:grpSp>
+                        <wpg:cNvPr id="57" name="Group 57"/>
+                        <wpg:cNvGrpSpPr/>
+                        <wpg:grpSpPr>
+                          <a:xfrm>
+                            <a:off x="0" y="0"/>
+                            <a:ext cx="1439545" cy="1155700"/>
+                            <a:chOff x="0" y="0"/>
+                            <a:chExt cx="2164715" cy="1811328"/>
+                          </a:xfrm>
+                        </wpg:grpSpPr>
+                        <wpg:grpSp>
+                          <wpg:cNvPr id="62" name="Group 62"/>
+                          <wpg:cNvGrpSpPr/>
+                          <wpg:grpSpPr>
+                            <a:xfrm>
+                              <a:off x="0" y="0"/>
+                              <a:ext cx="2164715" cy="1808480"/>
+                              <a:chOff x="0" y="0"/>
+                              <a:chExt cx="3615559" cy="2165131"/>
+                            </a:xfrm>
+                          </wpg:grpSpPr>
+                          <wps:wsp>
+                            <wps:cNvPr id="257" name="Rectangle 257"/>
+                            <wps:cNvSpPr/>
+                            <wps:spPr>
+                              <a:xfrm>
+                                <a:off x="0" y="0"/>
+                                <a:ext cx="3615559" cy="2165131"/>
+                              </a:xfrm>
+                              <a:prstGeom prst="rect">
+                                <a:avLst/>
+                              </a:prstGeom>
+                              <a:solidFill>
+                                <a:schemeClr val="bg1"/>
+                              </a:solidFill>
+                              <a:ln w="12700">
+                                <a:solidFill>
+                                  <a:schemeClr val="tx1"/>
+                                </a:solidFill>
+                              </a:ln>
+                            </wps:spPr>
+                            <wps:style>
+                              <a:lnRef idx="2">
+                                <a:schemeClr val="accent1">
+                                  <a:shade val="50000"/>
+                                </a:schemeClr>
+                              </a:lnRef>
+                              <a:fillRef idx="1">
+                                <a:schemeClr val="accent1"/>
+                              </a:fillRef>
+                              <a:effectRef idx="0">
+                                <a:schemeClr val="accent1"/>
+                              </a:effectRef>
+                              <a:fontRef idx="minor">
+                                <a:schemeClr val="lt1"/>
+                              </a:fontRef>
+                            </wps:style>
+                            <wps:bodyPr rot="0" spcFirstLastPara="0" vertOverflow="overflow" horzOverflow="overflow" vert="horz" wrap="square" lIns="91440" tIns="45720" rIns="91440" bIns="45720" numCol="1" spcCol="0" rtlCol="0" fromWordArt="0" anchor="ctr" anchorCtr="0" forceAA="0" compatLnSpc="1">
+                              <a:prstTxWarp prst="textNoShape">
+                                <a:avLst/>
+                              </a:prstTxWarp>
+                              <a:noAutofit/>
+                            </wps:bodyPr>
+                          </wps:wsp>
+                          <wps:wsp>
+                            <wps:cNvPr id="258" name="Straight Connector 258"/>
+                            <wps:cNvCnPr/>
+                            <wps:spPr>
+                              <a:xfrm>
+                                <a:off x="0" y="0"/>
+                                <a:ext cx="3615055" cy="2164715"/>
+                              </a:xfrm>
+                              <a:prstGeom prst="line">
+                                <a:avLst/>
+                              </a:prstGeom>
+                              <a:ln w="12700">
+                                <a:solidFill>
+                                  <a:schemeClr val="tx1"/>
+                                </a:solidFill>
+                              </a:ln>
+                            </wps:spPr>
+                            <wps:style>
+                              <a:lnRef idx="1">
+                                <a:schemeClr val="accent1"/>
+                              </a:lnRef>
+                              <a:fillRef idx="0">
+                                <a:schemeClr val="accent1"/>
+                              </a:fillRef>
+                              <a:effectRef idx="0">
+                                <a:schemeClr val="accent1"/>
+                              </a:effectRef>
+                              <a:fontRef idx="minor">
+                                <a:schemeClr val="tx1"/>
+                              </a:fontRef>
+                            </wps:style>
+                            <wps:bodyPr/>
+                          </wps:wsp>
+                          <wps:wsp>
+                            <wps:cNvPr id="259" name="Straight Connector 259"/>
+                            <wps:cNvCnPr/>
+                            <wps:spPr>
+                              <a:xfrm flipV="1">
+                                <a:off x="0" y="0"/>
+                                <a:ext cx="3615054" cy="2165131"/>
+                              </a:xfrm>
+                              <a:prstGeom prst="line">
+                                <a:avLst/>
+                              </a:prstGeom>
+                              <a:ln w="12700">
+                                <a:solidFill>
+                                  <a:schemeClr val="tx1"/>
+                                </a:solidFill>
+                              </a:ln>
+                            </wps:spPr>
+                            <wps:style>
+                              <a:lnRef idx="1">
+                                <a:schemeClr val="accent1"/>
+                              </a:lnRef>
+                              <a:fillRef idx="0">
+                                <a:schemeClr val="accent1"/>
+                              </a:fillRef>
+                              <a:effectRef idx="0">
+                                <a:schemeClr val="accent1"/>
+                              </a:effectRef>
+                              <a:fontRef idx="minor">
+                                <a:schemeClr val="tx1"/>
+                              </a:fontRef>
+                            </wps:style>
+                            <wps:bodyPr/>
+                          </wps:wsp>
+                        </wpg:grpSp>
+                        <wps:wsp>
+                          <wps:cNvPr id="260" name="Text Box 2"/>
+                          <wps:cNvSpPr txBox="1">
+                            <a:spLocks noChangeArrowheads="1"/>
+                          </wps:cNvSpPr>
+                          <wps:spPr bwMode="auto">
+                            <a:xfrm>
+                              <a:off x="0" y="1387149"/>
+                              <a:ext cx="2164715" cy="424179"/>
+                            </a:xfrm>
+                            <a:prstGeom prst="rect">
+                              <a:avLst/>
+                            </a:prstGeom>
+                            <a:solidFill>
+                              <a:srgbClr val="D9D9D9">
+                                <a:alpha val="50196"/>
+                              </a:srgbClr>
+                            </a:solidFill>
+                            <a:ln w="9525">
+                              <a:solidFill>
+                                <a:srgbClr val="000000"/>
+                              </a:solidFill>
+                              <a:miter lim="800000"/>
+                              <a:headEnd/>
+                              <a:tailEnd/>
+                            </a:ln>
+                          </wps:spPr>
+                          <wps:txbx>
+                            <w:txbxContent>
+                              <w:p>
+                                <w:pPr>
+                                  <w:jc w:val="center"/>
+                                </w:pPr>
+                                <w:r>
+                                  <w:t>Fiction</w:t>
+                                </w:r>
+                              </w:p>
+                            </w:txbxContent>
+                          </wps:txbx>
+                          <wps:bodyPr rot="0" vert="horz" wrap="square" lIns="91440" tIns="45720" rIns="91440" bIns="45720" anchor="t" anchorCtr="0">
+                            <a:noAutofit/>
+                          </wps:bodyPr>
+                        </wps:wsp>
+                      </wpg:grpSp>
+                      <wpg:grpSp>
+                        <wpg:cNvPr id="301" name="Group 301"/>
+                        <wpg:cNvGrpSpPr/>
+                        <wpg:grpSpPr>
+                          <a:xfrm>
+                            <a:off x="1597573" y="0"/>
+                            <a:ext cx="1439545" cy="1155700"/>
+                            <a:chOff x="0" y="0"/>
+                            <a:chExt cx="2164715" cy="1811328"/>
+                          </a:xfrm>
+                        </wpg:grpSpPr>
+                        <wpg:grpSp>
+                          <wpg:cNvPr id="302" name="Group 302"/>
+                          <wpg:cNvGrpSpPr/>
+                          <wpg:grpSpPr>
+                            <a:xfrm>
+                              <a:off x="0" y="0"/>
+                              <a:ext cx="2164715" cy="1808480"/>
+                              <a:chOff x="0" y="0"/>
+                              <a:chExt cx="3615559" cy="2165131"/>
+                            </a:xfrm>
+                          </wpg:grpSpPr>
+                          <wps:wsp>
+                            <wps:cNvPr id="303" name="Rectangle 303"/>
+                            <wps:cNvSpPr/>
+                            <wps:spPr>
+                              <a:xfrm>
+                                <a:off x="0" y="0"/>
+                                <a:ext cx="3615559" cy="2165131"/>
+                              </a:xfrm>
+                              <a:prstGeom prst="rect">
+                                <a:avLst/>
+                              </a:prstGeom>
+                              <a:solidFill>
+                                <a:schemeClr val="bg1"/>
+                              </a:solidFill>
+                              <a:ln w="12700">
+                                <a:solidFill>
+                                  <a:schemeClr val="tx1"/>
+                                </a:solidFill>
+                              </a:ln>
+                            </wps:spPr>
+                            <wps:style>
+                              <a:lnRef idx="2">
+                                <a:schemeClr val="accent1">
+                                  <a:shade val="50000"/>
+                                </a:schemeClr>
+                              </a:lnRef>
+                              <a:fillRef idx="1">
+                                <a:schemeClr val="accent1"/>
+                              </a:fillRef>
+                              <a:effectRef idx="0">
+                                <a:schemeClr val="accent1"/>
+                              </a:effectRef>
+                              <a:fontRef idx="minor">
+                                <a:schemeClr val="lt1"/>
+                              </a:fontRef>
+                            </wps:style>
+                            <wps:bodyPr rot="0" spcFirstLastPara="0" vertOverflow="overflow" horzOverflow="overflow" vert="horz" wrap="square" lIns="91440" tIns="45720" rIns="91440" bIns="45720" numCol="1" spcCol="0" rtlCol="0" fromWordArt="0" anchor="ctr" anchorCtr="0" forceAA="0" compatLnSpc="1">
+                              <a:prstTxWarp prst="textNoShape">
+                                <a:avLst/>
+                              </a:prstTxWarp>
+                              <a:noAutofit/>
+                            </wps:bodyPr>
+                          </wps:wsp>
+                          <wps:wsp>
+                            <wps:cNvPr id="304" name="Straight Connector 304"/>
+                            <wps:cNvCnPr/>
+                            <wps:spPr>
+                              <a:xfrm>
+                                <a:off x="0" y="0"/>
+                                <a:ext cx="3615055" cy="2164715"/>
+                              </a:xfrm>
+                              <a:prstGeom prst="line">
+                                <a:avLst/>
+                              </a:prstGeom>
+                              <a:ln w="12700">
+                                <a:solidFill>
+                                  <a:schemeClr val="tx1"/>
+                                </a:solidFill>
+                              </a:ln>
+                            </wps:spPr>
+                            <wps:style>
+                              <a:lnRef idx="1">
+                                <a:schemeClr val="accent1"/>
+                              </a:lnRef>
+                              <a:fillRef idx="0">
+                                <a:schemeClr val="accent1"/>
+                              </a:fillRef>
+                              <a:effectRef idx="0">
+                                <a:schemeClr val="accent1"/>
+                              </a:effectRef>
+                              <a:fontRef idx="minor">
+                                <a:schemeClr val="tx1"/>
+                              </a:fontRef>
+                            </wps:style>
+                            <wps:bodyPr/>
+                          </wps:wsp>
+                          <wps:wsp>
+                            <wps:cNvPr id="305" name="Straight Connector 305"/>
+                            <wps:cNvCnPr/>
+                            <wps:spPr>
+                              <a:xfrm flipV="1">
+                                <a:off x="0" y="0"/>
+                                <a:ext cx="3615054" cy="2165131"/>
+                              </a:xfrm>
+                              <a:prstGeom prst="line">
+                                <a:avLst/>
+                              </a:prstGeom>
+                              <a:ln w="12700">
+                                <a:solidFill>
+                                  <a:schemeClr val="tx1"/>
+                                </a:solidFill>
+                              </a:ln>
+                            </wps:spPr>
+                            <wps:style>
+                              <a:lnRef idx="1">
+                                <a:schemeClr val="accent1"/>
+                              </a:lnRef>
+                              <a:fillRef idx="0">
+                                <a:schemeClr val="accent1"/>
+                              </a:fillRef>
+                              <a:effectRef idx="0">
+                                <a:schemeClr val="accent1"/>
+                              </a:effectRef>
+                              <a:fontRef idx="minor">
+                                <a:schemeClr val="tx1"/>
+                              </a:fontRef>
+                            </wps:style>
+                            <wps:bodyPr/>
+                          </wps:wsp>
+                        </wpg:grpSp>
+                        <wps:wsp>
+                          <wps:cNvPr id="306" name="Text Box 2"/>
+                          <wps:cNvSpPr txBox="1">
+                            <a:spLocks noChangeArrowheads="1"/>
+                          </wps:cNvSpPr>
+                          <wps:spPr bwMode="auto">
+                            <a:xfrm>
+                              <a:off x="0" y="1387149"/>
+                              <a:ext cx="2164715" cy="424179"/>
+                            </a:xfrm>
+                            <a:prstGeom prst="rect">
+                              <a:avLst/>
+                            </a:prstGeom>
+                            <a:solidFill>
+                              <a:srgbClr val="D9D9D9">
+                                <a:alpha val="50196"/>
+                              </a:srgbClr>
+                            </a:solidFill>
+                            <a:ln w="9525">
+                              <a:solidFill>
+                                <a:srgbClr val="000000"/>
+                              </a:solidFill>
+                              <a:miter lim="800000"/>
+                              <a:headEnd/>
+                              <a:tailEnd/>
+                            </a:ln>
+                          </wps:spPr>
+                          <wps:txbx>
+                            <w:txbxContent>
+                              <w:p>
+                                <w:pPr>
+                                  <w:jc w:val="center"/>
+                                </w:pPr>
+                                <w:r>
+                                  <w:t>Children</w:t>
+                                </w:r>
+                              </w:p>
+                            </w:txbxContent>
+                          </wps:txbx>
+                          <wps:bodyPr rot="0" vert="horz" wrap="square" lIns="91440" tIns="45720" rIns="91440" bIns="45720" anchor="t" anchorCtr="0">
+                            <a:noAutofit/>
+                          </wps:bodyPr>
+                        </wps:wsp>
+                      </wpg:grpSp>
+                      <wpg:grpSp>
+                        <wpg:cNvPr id="308" name="Group 308"/>
+                        <wpg:cNvGrpSpPr/>
+                        <wpg:grpSpPr>
+                          <a:xfrm>
+                            <a:off x="3205655" y="0"/>
+                            <a:ext cx="1439545" cy="1155700"/>
+                            <a:chOff x="0" y="0"/>
+                            <a:chExt cx="2164715" cy="1811328"/>
+                          </a:xfrm>
+                        </wpg:grpSpPr>
+                        <wpg:grpSp>
+                          <wpg:cNvPr id="309" name="Group 309"/>
+                          <wpg:cNvGrpSpPr/>
+                          <wpg:grpSpPr>
+                            <a:xfrm>
+                              <a:off x="0" y="0"/>
+                              <a:ext cx="2164715" cy="1808480"/>
+                              <a:chOff x="0" y="0"/>
+                              <a:chExt cx="3615559" cy="2165131"/>
+                            </a:xfrm>
+                          </wpg:grpSpPr>
+                          <wps:wsp>
+                            <wps:cNvPr id="310" name="Rectangle 310"/>
+                            <wps:cNvSpPr/>
+                            <wps:spPr>
+                              <a:xfrm>
+                                <a:off x="0" y="0"/>
+                                <a:ext cx="3615559" cy="2165131"/>
+                              </a:xfrm>
+                              <a:prstGeom prst="rect">
+                                <a:avLst/>
+                              </a:prstGeom>
+                              <a:solidFill>
+                                <a:schemeClr val="bg1"/>
+                              </a:solidFill>
+                              <a:ln w="12700">
+                                <a:solidFill>
+                                  <a:schemeClr val="tx1"/>
+                                </a:solidFill>
+                              </a:ln>
+                            </wps:spPr>
+                            <wps:style>
+                              <a:lnRef idx="2">
+                                <a:schemeClr val="accent1">
+                                  <a:shade val="50000"/>
+                                </a:schemeClr>
+                              </a:lnRef>
+                              <a:fillRef idx="1">
+                                <a:schemeClr val="accent1"/>
+                              </a:fillRef>
+                              <a:effectRef idx="0">
+                                <a:schemeClr val="accent1"/>
+                              </a:effectRef>
+                              <a:fontRef idx="minor">
+                                <a:schemeClr val="lt1"/>
+                              </a:fontRef>
+                            </wps:style>
+                            <wps:bodyPr rot="0" spcFirstLastPara="0" vertOverflow="overflow" horzOverflow="overflow" vert="horz" wrap="square" lIns="91440" tIns="45720" rIns="91440" bIns="45720" numCol="1" spcCol="0" rtlCol="0" fromWordArt="0" anchor="ctr" anchorCtr="0" forceAA="0" compatLnSpc="1">
+                              <a:prstTxWarp prst="textNoShape">
+                                <a:avLst/>
+                              </a:prstTxWarp>
+                              <a:noAutofit/>
+                            </wps:bodyPr>
+                          </wps:wsp>
+                          <wps:wsp>
+                            <wps:cNvPr id="311" name="Straight Connector 311"/>
+                            <wps:cNvCnPr/>
+                            <wps:spPr>
+                              <a:xfrm>
+                                <a:off x="0" y="0"/>
+                                <a:ext cx="3615055" cy="2164715"/>
+                              </a:xfrm>
+                              <a:prstGeom prst="line">
+                                <a:avLst/>
+                              </a:prstGeom>
+                              <a:ln w="12700">
+                                <a:solidFill>
+                                  <a:schemeClr val="tx1"/>
+                                </a:solidFill>
+                              </a:ln>
+                            </wps:spPr>
+                            <wps:style>
+                              <a:lnRef idx="1">
+                                <a:schemeClr val="accent1"/>
+                              </a:lnRef>
+                              <a:fillRef idx="0">
+                                <a:schemeClr val="accent1"/>
+                              </a:fillRef>
+                              <a:effectRef idx="0">
+                                <a:schemeClr val="accent1"/>
+                              </a:effectRef>
+                              <a:fontRef idx="minor">
+                                <a:schemeClr val="tx1"/>
+                              </a:fontRef>
+                            </wps:style>
+                            <wps:bodyPr/>
+                          </wps:wsp>
+                          <wps:wsp>
+                            <wps:cNvPr id="312" name="Straight Connector 312"/>
+                            <wps:cNvCnPr/>
+                            <wps:spPr>
+                              <a:xfrm flipV="1">
+                                <a:off x="0" y="0"/>
+                                <a:ext cx="3615054" cy="2165131"/>
+                              </a:xfrm>
+                              <a:prstGeom prst="line">
+                                <a:avLst/>
+                              </a:prstGeom>
+                              <a:ln w="12700">
+                                <a:solidFill>
+                                  <a:schemeClr val="tx1"/>
+                                </a:solidFill>
+                              </a:ln>
+                            </wps:spPr>
+                            <wps:style>
+                              <a:lnRef idx="1">
+                                <a:schemeClr val="accent1"/>
+                              </a:lnRef>
+                              <a:fillRef idx="0">
+                                <a:schemeClr val="accent1"/>
+                              </a:fillRef>
+                              <a:effectRef idx="0">
+                                <a:schemeClr val="accent1"/>
+                              </a:effectRef>
+                              <a:fontRef idx="minor">
+                                <a:schemeClr val="tx1"/>
+                              </a:fontRef>
+                            </wps:style>
+                            <wps:bodyPr/>
+                          </wps:wsp>
+                        </wpg:grpSp>
+                        <wps:wsp>
+                          <wps:cNvPr id="313" name="Text Box 2"/>
+                          <wps:cNvSpPr txBox="1">
+                            <a:spLocks noChangeArrowheads="1"/>
+                          </wps:cNvSpPr>
+                          <wps:spPr bwMode="auto">
+                            <a:xfrm>
+                              <a:off x="0" y="1387149"/>
+                              <a:ext cx="2164715" cy="424179"/>
+                            </a:xfrm>
+                            <a:prstGeom prst="rect">
+                              <a:avLst/>
+                            </a:prstGeom>
+                            <a:solidFill>
+                              <a:srgbClr val="D9D9D9">
+                                <a:alpha val="50196"/>
+                              </a:srgbClr>
+                            </a:solidFill>
+                            <a:ln w="9525">
+                              <a:solidFill>
+                                <a:srgbClr val="000000"/>
+                              </a:solidFill>
+                              <a:miter lim="800000"/>
+                              <a:headEnd/>
+                              <a:tailEnd/>
+                            </a:ln>
+                          </wps:spPr>
+                          <wps:txbx>
+                            <w:txbxContent>
+                              <w:p>
+                                <w:pPr>
+                                  <w:jc w:val="center"/>
+                                </w:pPr>
+                                <w:r>
+                                  <w:t>Cookbooks</w:t>
+                                </w:r>
+                              </w:p>
+                            </w:txbxContent>
+                          </wps:txbx>
+                          <wps:bodyPr rot="0" vert="horz" wrap="square" lIns="91440" tIns="45720" rIns="91440" bIns="45720" anchor="t" anchorCtr="0">
+                            <a:noAutofit/>
+                          </wps:bodyPr>
+                        </wps:wsp>
+                      </wpg:grpSp>
+                    </wpg:wgp>
+                  </a:graphicData>
+                </a:graphic>
+              </wp:anchor>
+            </w:drawing>
+          </mc:Choice>
+          <mc:Fallback>
+            <w:pict>
+              <v:group w14:anchorId="73890275" id="Group 314" o:spid="_x0000_s1033" style="position:absolute;margin-left:134.1pt;margin-top:566.6pt;width:365.75pt;height:91pt;z-index:251659776" coordsize="46452,11557" o:gfxdata="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">
+                <v:group id="Group 57" o:spid="_x0000_s1034" style="position:absolute;width:14395;height:11557" coordsize="21647,18113" o:gfxdata="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">
+                  <v:group id="Group 62" o:spid="_x0000_s1035" style="position:absolute;width:21647;height:18084" coordsize="36155,21651" o:gfxdata="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">
+                    <v:rect id="Rectangle 257" o:spid="_x0000_s1036" style="position:absolute;width:36155;height:21651;visibility:visible;mso-wrap-style:square;v-text-anchor:middle" o:gfxdata="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" fillcolor="white [3212]" strokecolor="black [3213]" strokeweight="1pt"/>
+                    <v:line id="Straight Connector 258" o:spid="_x0000_s1037" style="position:absolute;visibility:visible;mso-wrap-style:square" from="0,0" to="36150,21647" o:connectortype="straight" o:gfxdata="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" strokecolor="black [3213]" strokeweight="1pt"/>
+                    <v:line id="Straight Connector 259" o:spid="_x0000_s1038" style="position:absolute;flip:y;visibility:visible;mso-wrap-style:square" from="0,0" to="36150,21651" o:connectortype="straight" o:gfxdata="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" strokecolor="black [3213]" strokeweight="1pt"/>
+                  </v:group>
+                  <v:shape id="_x0000_s1039" type="#_x0000_t202" style="position:absolute;top:13871;width:21647;height:4242;visibility:visible;mso-wrap-style:square;v-text-anchor:top" o:gfxdata="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" fillcolor="#d9d9d9">
+                    <v:fill opacity="32896f"/>
+                    <v:textbox>
+                      <w:txbxContent>
+                        <w:p>
+                          <w:pPr>
+                            <w:jc w:val="center"/>
+                          </w:pPr>
+                          <w:r>
+                            <w:t>Fiction</w:t>
+                          </w:r>
+                        </w:p>
+                      </w:txbxContent>
+                    </v:textbox>
+                  </v:shape>
+                </v:group>
+                <v:group id="Group 301" o:spid="_x0000_s1040" style="position:absolute;left:15975;width:14396;height:11557" coordsize="21647,18113" o:gfxdata="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">
+                  <v:group id="Group 302" o:spid="_x0000_s1041" style="position:absolute;width:21647;height:18084" coordsize="36155,21651" o:gfxdata="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">
+                    <v:rect id="Rectangle 303" o:spid="_x0000_s1042" style="position:absolute;width:36155;height:21651;visibility:visible;mso-wrap-style:square;v-text-anchor:middle" o:gfxdata="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" fillcolor="white [3212]" strokecolor="black [3213]" strokeweight="1pt"/>
+                    <v:line id="Straight Connector 304" o:spid="_x0000_s1043" style="position:absolute;visibility:visible;mso-wrap-style:square" from="0,0" to="36150,21647" o:connectortype="straight" o:gfxdata="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" strokecolor="black [3213]" strokeweight="1pt"/>
+                    <v:line id="Straight Connector 305" o:spid="_x0000_s1044" style="position:absolute;flip:y;visibility:visible;mso-wrap-style:square" from="0,0" to="36150,21651" o:connectortype="straight" o:gfxdata="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" strokecolor="black [3213]" strokeweight="1pt"/>
+                  </v:group>
+                  <v:shape id="_x0000_s1045" type="#_x0000_t202" style="position:absolute;top:13871;width:21647;height:4242;visibility:visible;mso-wrap-style:square;v-text-anchor:top" o:gfxdata="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" fillcolor="#d9d9d9">
+                    <v:fill opacity="32896f"/>
+                    <v:textbox>
+                      <w:txbxContent>
+                        <w:p>
+                          <w:pPr>
+                            <w:jc w:val="center"/>
+                          </w:pPr>
+                          <w:r>
+                            <w:t>Children</w:t>
+                          </w:r>
+                        </w:p>
+                      </w:txbxContent>
+                    </v:textbox>
+                  </v:shape>
+                </v:group>
+                <v:group id="Group 308" o:spid="_x0000_s1046" style="position:absolute;left:32056;width:14396;height:11557" coordsize="21647,18113" o:gfxdata="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">
+                  <v:group id="Group 309" o:spid="_x0000_s1047" style="position:absolute;width:21647;height:18084" coordsize="36155,21651" o:gfxdata="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">
+                    <v:rect id="Rectangle 310" o:spid="_x0000_s1048" style="position:absolute;width:36155;height:21651;visibility:visible;mso-wrap-style:square;v-text-anchor:middle" o:gfxdata="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" fillcolor="white [3212]" strokecolor="black [3213]" strokeweight="1pt"/>
+                    <v:line id="Straight Connector 311" o:spid="_x0000_s1049" style="position:absolute;visibility:visible;mso-wrap-style:square" from="0,0" to="36150,21647" o:connectortype="straight" o:gfxdata="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" strokecolor="black [3213]" strokeweight="1pt"/>
+                    <v:line id="Straight Connector 312" o:spid="_x0000_s1050" style="position:absolute;flip:y;visibility:visible;mso-wrap-style:square" from="0,0" to="36150,21651" o:connectortype="straight" o:gfxdata="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" strokecolor="black [3213]" strokeweight="1pt"/>
+                  </v:group>
+                  <v:shape id="_x0000_s1051" type="#_x0000_t202" style="position:absolute;top:13871;width:21647;height:4242;visibility:visible;mso-wrap-style:square;v-text-anchor:top" o:gfxdata="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" fillcolor="#d9d9d9">
+                    <v:fill opacity="32896f"/>
+                    <v:textbox>
+                      <w:txbxContent>
+                        <w:p>
+                          <w:pPr>
+                            <w:jc w:val="center"/>
+                          </w:pPr>
+                          <w:r>
+                            <w:t>Cookbooks</w:t>
+                          </w:r>
+                        </w:p>
+                      </w:txbxContent>
+                    </v:textbox>
+                  </v:shape>
+                </v:group>
+              </v:group>
+            </w:pict>
+          </mc:Fallback>
+        </mc:AlternateContent>
+      </w:r>
+      <w:r>
+        <w:rPr>
+          <w:noProof/>
+          <w:lang w:eastAsia="en-GB"/>
+        </w:rPr>
+        <mc:AlternateContent>
+          <mc:Choice Requires="wpg">
+            <w:drawing>
+              <wp:anchor distT="0" distB="0" distL="114300" distR="114300" simplePos="0" relativeHeight="251660288" behindDoc="0" locked="0" layoutInCell="1" allowOverlap="1" wp14:anchorId="6DBEC5BB" wp14:editId="7B20093C">
                 <wp:simplePos x="0" y="0"/>
                 <wp:positionH relativeFrom="column">
                   <wp:posOffset>1828800</wp:posOffset>
@@ -1568,7 +1566,7 @@
           </mc:Choice>
           <mc:Fallback>
             <w:pict>
-              <v:group w14:anchorId="1AC45942" id="Group 272" o:spid="_x0000_s1026" style="position:absolute;margin-left:2in;margin-top:461pt;width:336.6pt;height:44.55pt;z-index:251659264;mso-width-relative:margin;mso-height-relative:margin" coordsize="36155,21651" o:gfxdata="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">
+              <v:group w14:anchorId="53E975CF" id="Group 272" o:spid="_x0000_s1026" style="position:absolute;margin-left:2in;margin-top:461pt;width:336.6pt;height:44.55pt;z-index:251660288;mso-width-relative:margin;mso-height-relative:margin" coordsize="36155,21651" o:gfxdata="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">
                 <v:rect id="Rectangle 274" o:spid="_x0000_s1027" style="position:absolute;width:36155;height:21651;visibility:visible;mso-wrap-style:square;v-text-anchor:middle" o:gfxdata="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" fillcolor="white [3212]" strokecolor="black [3213]" strokeweight="1pt"/>
                 <v:line id="Straight Connector 283" o:spid="_x0000_s1028" style="position:absolute;visibility:visible;mso-wrap-style:square" from="0,0" to="36150,21647" o:connectortype="straight" o:gfxdata="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" strokecolor="black [3213]" strokeweight="1pt"/>
                 <v:line id="Straight Connector 284" o:spid="_x0000_s1029" style="position:absolute;flip:y;visibility:visible;mso-wrap-style:square" from="0,0" to="36150,21651" o:connectortype="straight" o:gfxdata="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" strokecolor="black [3213]" strokeweight="1pt"/>
@@ -1585,7 +1583,7 @@
         <mc:AlternateContent>
           <mc:Choice Requires="wpg">
             <w:drawing>
-              <wp:anchor distT="0" distB="0" distL="114300" distR="114300" simplePos="0" relativeHeight="251660288" behindDoc="0" locked="0" layoutInCell="1" allowOverlap="1" wp14:anchorId="5AE14DA2" wp14:editId="0FD413B3">
+              <wp:anchor distT="0" distB="0" distL="114300" distR="114300" simplePos="0" relativeHeight="251662336" behindDoc="0" locked="0" layoutInCell="1" allowOverlap="1" wp14:anchorId="5AE14DA2" wp14:editId="0FD413B3">
                 <wp:simplePos x="0" y="0"/>
                 <wp:positionH relativeFrom="column">
                   <wp:posOffset>1826821</wp:posOffset>
@@ -1733,7 +1731,7 @@
           </mc:Choice>
           <mc:Fallback>
             <w:pict>
-              <v:group w14:anchorId="2B4A90BC" id="Group 285" o:spid="_x0000_s1026" style="position:absolute;margin-left:143.85pt;margin-top:399.1pt;width:336.6pt;height:44.55pt;z-index:251660288;mso-width-relative:margin;mso-height-relative:margin" coordsize="36155,21651" o:gfxdata="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">
+              <v:group w14:anchorId="6B6C7D6D" id="Group 285" o:spid="_x0000_s1026" style="position:absolute;margin-left:143.85pt;margin-top:399.1pt;width:336.6pt;height:44.55pt;z-index:251662336;mso-width-relative:margin;mso-height-relative:margin" coordsize="36155,21651" o:gfxdata="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">
                 <v:rect id="Rectangle 294" o:spid="_x0000_s1027" style="position:absolute;width:36155;height:21651;visibility:visible;mso-wrap-style:square;v-text-anchor:middle" o:gfxdata="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" fillcolor="white [3212]" strokecolor="black [3213]" strokeweight="1pt"/>
                 <v:line id="Straight Connector 295" o:spid="_x0000_s1028" style="position:absolute;visibility:visible;mso-wrap-style:square" from="0,0" to="36150,21647" o:connectortype="straight" o:gfxdata="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" strokecolor="black [3213]" strokeweight="1pt"/>
                 <v:line id="Straight Connector 296" o:spid="_x0000_s1029" style="position:absolute;flip:y;visibility:visible;mso-wrap-style:square" from="0,0" to="36150,21651" o:connectortype="straight" o:gfxdata="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" strokecolor="black [3213]" strokeweight="1pt"/>
@@ -1750,7 +1748,7 @@
         <mc:AlternateContent>
           <mc:Choice Requires="wpg">
             <w:drawing>
-              <wp:anchor distT="0" distB="0" distL="114300" distR="114300" simplePos="0" relativeHeight="251661312" behindDoc="0" locked="0" layoutInCell="1" allowOverlap="1" wp14:anchorId="29BB65D9" wp14:editId="4F29F11A">
+              <wp:anchor distT="0" distB="0" distL="114300" distR="114300" simplePos="0" relativeHeight="251663360" behindDoc="0" locked="0" layoutInCell="1" allowOverlap="1" wp14:anchorId="29BB65D9" wp14:editId="4F29F11A">
                 <wp:simplePos x="0" y="0"/>
                 <wp:positionH relativeFrom="column">
                   <wp:posOffset>1791121</wp:posOffset>
@@ -1898,7 +1896,7 @@
           </mc:Choice>
           <mc:Fallback>
             <w:pict>
-              <v:group w14:anchorId="1990262F" id="Group 297" o:spid="_x0000_s1026" style="position:absolute;margin-left:141.05pt;margin-top:336.75pt;width:336.6pt;height:44.55pt;z-index:251661312;mso-width-relative:margin;mso-height-relative:margin" coordsize="36155,21651" o:gfxdata="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">
+              <v:group w14:anchorId="0BFA8F18" id="Group 297" o:spid="_x0000_s1026" style="position:absolute;margin-left:141.05pt;margin-top:336.75pt;width:336.6pt;height:44.55pt;z-index:251663360;mso-width-relative:margin;mso-height-relative:margin" coordsize="36155,21651" o:gfxdata="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">
                 <v:rect id="Rectangle 298" o:spid="_x0000_s1027" style="position:absolute;width:36155;height:21651;visibility:visible;mso-wrap-style:square;v-text-anchor:middle" o:gfxdata="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" fillcolor="white [3212]" strokecolor="black [3213]" strokeweight="1pt"/>
                 <v:line id="Straight Connector 299" o:spid="_x0000_s1028" style="position:absolute;visibility:visible;mso-wrap-style:square" from="0,0" to="36150,21647" o:connectortype="straight" o:gfxdata="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" strokecolor="black [3213]" strokeweight="1pt"/>
                 <v:line id="Straight Connector 300" o:spid="_x0000_s1029" style="position:absolute;flip:y;visibility:visible;mso-wrap-style:square" from="0,0" to="36150,21651" o:connectortype="straight" o:gfxdata="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" strokecolor="black [3213]" strokeweight="1pt"/>
@@ -1915,7 +1913,7 @@
         <mc:AlternateContent>
           <mc:Choice Requires="wpg">
             <w:drawing>
-              <wp:anchor distT="0" distB="0" distL="114300" distR="114300" simplePos="0" relativeHeight="251658240" behindDoc="0" locked="0" layoutInCell="1" allowOverlap="1" wp14:anchorId="7A2C53CA" wp14:editId="2C693A50">
+              <wp:anchor distT="0" distB="0" distL="114300" distR="114300" simplePos="0" relativeHeight="251659264" behindDoc="0" locked="0" layoutInCell="1" allowOverlap="1" wp14:anchorId="7A2C53CA" wp14:editId="2C693A50">
                 <wp:simplePos x="0" y="0"/>
                 <wp:positionH relativeFrom="column">
                   <wp:posOffset>1793173</wp:posOffset>
@@ -2063,7 +2061,7 @@
           </mc:Choice>
           <mc:Fallback>
             <w:pict>
-              <v:group w14:anchorId="31B1EBC4" id="Group 41" o:spid="_x0000_s1026" style="position:absolute;margin-left:141.2pt;margin-top:275.85pt;width:336.6pt;height:44.55pt;z-index:251658240;mso-width-relative:margin;mso-height-relative:margin" coordsize="36155,21651" o:gfxdata="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">
+              <v:group w14:anchorId="0327CCE7" id="Group 41" o:spid="_x0000_s1026" style="position:absolute;margin-left:141.2pt;margin-top:275.85pt;width:336.6pt;height:44.55pt;z-index:251659264;mso-width-relative:margin;mso-height-relative:margin" coordsize="36155,21651" o:gfxdata="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">
                 <v:rect id="Rectangle 42" o:spid="_x0000_s1027" style="position:absolute;width:36155;height:21651;visibility:visible;mso-wrap-style:square;v-text-anchor:middle" o:gfxdata="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" fillcolor="white [3212]" strokecolor="black [3213]" strokeweight="1pt"/>
                 <v:line id="Straight Connector 43" o:spid="_x0000_s1028" style="position:absolute;visibility:visible;mso-wrap-style:square" from="0,0" to="36150,21647" o:connectortype="straight" o:gfxdata="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" strokecolor="black [3213]" strokeweight="1pt"/>
                 <v:line id="Straight Connector 44" o:spid="_x0000_s1029" style="position:absolute;flip:y;visibility:visible;mso-wrap-style:square" from="0,0" to="36150,21651" o:connectortype="straight" o:gfxdata="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" strokecolor="black [3213]" strokeweight="1pt"/>
@@ -4793,185 +4791,9 @@
           <w:lang w:eastAsia="en-GB"/>
         </w:rPr>
         <mc:AlternateContent>
-          <mc:Choice Requires="wpg">
-            <w:drawing>
-              <wp:anchor distT="0" distB="0" distL="114300" distR="114300" simplePos="0" relativeHeight="251649024" behindDoc="0" locked="0" layoutInCell="1" allowOverlap="1" wp14:anchorId="7A2ECBF5" wp14:editId="0A14D4CA">
-                <wp:simplePos x="0" y="0"/>
-                <wp:positionH relativeFrom="column">
-                  <wp:posOffset>-683260</wp:posOffset>
-                </wp:positionH>
-                <wp:positionV relativeFrom="paragraph">
-                  <wp:posOffset>777240</wp:posOffset>
-                </wp:positionV>
-                <wp:extent cx="7066915" cy="294005"/>
-                <wp:effectExtent l="0" t="0" r="19685" b="10795"/>
-                <wp:wrapNone/>
-                <wp:docPr id="1" name="Group 1"/>
-                <wp:cNvGraphicFramePr/>
-                <a:graphic xmlns:a="http://schemas.openxmlformats.org/drawingml/2006/main">
-                  <a:graphicData uri="http://schemas.microsoft.com/office/word/2010/wordprocessingGroup">
-                    <wpg:wgp>
-                      <wpg:cNvGrpSpPr/>
-                      <wpg:grpSpPr>
-                        <a:xfrm>
-                          <a:off x="0" y="0"/>
-                          <a:ext cx="7066915" cy="294005"/>
-                          <a:chOff x="0" y="0"/>
-                          <a:chExt cx="7066915" cy="294290"/>
-                        </a:xfrm>
-                      </wpg:grpSpPr>
-                      <wps:wsp>
-                        <wps:cNvPr id="52" name="Rectangle 52"/>
-                        <wps:cNvSpPr/>
-                        <wps:spPr>
-                          <a:xfrm>
-                            <a:off x="0" y="0"/>
-                            <a:ext cx="7066915" cy="294290"/>
-                          </a:xfrm>
-                          <a:prstGeom prst="rect">
-                            <a:avLst/>
-                          </a:prstGeom>
-                          <a:solidFill>
-                            <a:schemeClr val="bg1">
-                              <a:lumMod val="85000"/>
-                            </a:schemeClr>
-                          </a:solidFill>
-                          <a:ln w="12700"/>
-                        </wps:spPr>
-                        <wps:style>
-                          <a:lnRef idx="2">
-                            <a:schemeClr val="dk1">
-                              <a:shade val="50000"/>
-                            </a:schemeClr>
-                          </a:lnRef>
-                          <a:fillRef idx="1">
-                            <a:schemeClr val="dk1"/>
-                          </a:fillRef>
-                          <a:effectRef idx="0">
-                            <a:schemeClr val="dk1"/>
-                          </a:effectRef>
-                          <a:fontRef idx="minor">
-                            <a:schemeClr val="lt1"/>
-                          </a:fontRef>
-                        </wps:style>
-                        <wps:bodyPr rot="0" spcFirstLastPara="0" vertOverflow="overflow" horzOverflow="overflow" vert="horz" wrap="square" lIns="91440" tIns="45720" rIns="91440" bIns="45720" numCol="1" spcCol="0" rtlCol="0" fromWordArt="0" anchor="ctr" anchorCtr="0" forceAA="0" compatLnSpc="1">
-                          <a:prstTxWarp prst="textNoShape">
-                            <a:avLst/>
-                          </a:prstTxWarp>
-                          <a:noAutofit/>
-                        </wps:bodyPr>
-                      </wps:wsp>
-                      <wps:wsp>
-                        <wps:cNvPr id="10" name="Rounded Rectangle 10"/>
-                        <wps:cNvSpPr/>
-                        <wps:spPr>
-                          <a:xfrm>
-                            <a:off x="6148551" y="10510"/>
-                            <a:ext cx="868220" cy="274325"/>
-                          </a:xfrm>
-                          <a:prstGeom prst="roundRect">
-                            <a:avLst/>
-                          </a:prstGeom>
-                          <a:solidFill>
-                            <a:schemeClr val="bg1"/>
-                          </a:solidFill>
-                          <a:ln w="6350">
-                            <a:solidFill>
-                              <a:schemeClr val="tx1"/>
-                            </a:solidFill>
-                          </a:ln>
-                        </wps:spPr>
-                        <wps:style>
-                          <a:lnRef idx="2">
-                            <a:schemeClr val="accent6"/>
-                          </a:lnRef>
-                          <a:fillRef idx="1">
-                            <a:schemeClr val="lt1"/>
-                          </a:fillRef>
-                          <a:effectRef idx="0">
-                            <a:schemeClr val="accent6"/>
-                          </a:effectRef>
-                          <a:fontRef idx="minor">
-                            <a:schemeClr val="dk1"/>
-                          </a:fontRef>
-                        </wps:style>
-                        <wps:txbx>
-                          <w:txbxContent>
-                            <w:p>
-                              <w:pPr>
-                                <w:jc w:val="center"/>
-                                <w:rPr>
-                                  <w:sz w:val="18"/>
-                                  <w:szCs w:val="18"/>
-                                  <w:u w:val="single"/>
-                                </w:rPr>
-                              </w:pPr>
-                              <w:r>
-                                <w:rPr>
-                                  <w:sz w:val="18"/>
-                                  <w:szCs w:val="18"/>
-                                  <w:u w:val="single"/>
-                                </w:rPr>
-                                <w:t>Search</w:t>
-                              </w:r>
-                            </w:p>
-                          </w:txbxContent>
-                        </wps:txbx>
-                        <wps:bodyPr rot="0" spcFirstLastPara="0" vertOverflow="overflow" horzOverflow="overflow" vert="horz" wrap="square" lIns="91440" tIns="45720" rIns="91440" bIns="45720" numCol="1" spcCol="0" rtlCol="0" fromWordArt="0" anchor="ctr" anchorCtr="0" forceAA="0" compatLnSpc="1">
-                          <a:prstTxWarp prst="textNoShape">
-                            <a:avLst/>
-                          </a:prstTxWarp>
-                          <a:noAutofit/>
-                        </wps:bodyPr>
-                      </wps:wsp>
-                    </wpg:wgp>
-                  </a:graphicData>
-                </a:graphic>
-              </wp:anchor>
-            </w:drawing>
-          </mc:Choice>
-          <mc:Fallback>
-            <w:pict>
-              <v:group w14:anchorId="7A2ECBF5" id="Group 1" o:spid="_x0000_s1103" style="position:absolute;margin-left:-53.8pt;margin-top:61.2pt;width:556.45pt;height:23.15pt;z-index:251649024" coordsize="70669,2942" o:gfxdata="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">
-                <v:rect id="Rectangle 52" o:spid="_x0000_s1104" style="position:absolute;width:70669;height:2942;visibility:visible;mso-wrap-style:square;v-text-anchor:middle" o:gfxdata="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" fillcolor="#d8d8d8 [2732]" strokecolor="black [1600]" strokeweight="1pt"/>
-                <v:roundrect id="Rounded Rectangle 10" o:spid="_x0000_s1105" style="position:absolute;left:61485;top:105;width:8682;height:2743;visibility:visible;mso-wrap-style:square;v-text-anchor:middle" arcsize="10923f" o:gfxdata="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" fillcolor="white [3212]" strokecolor="black [3213]" strokeweight=".5pt">
-                  <v:textbox>
-                    <w:txbxContent>
-                      <w:p>
-                        <w:pPr>
-                          <w:jc w:val="center"/>
-                          <w:rPr>
-                            <w:sz w:val="18"/>
-                            <w:szCs w:val="18"/>
-                            <w:u w:val="single"/>
-                          </w:rPr>
-                        </w:pPr>
-                        <w:r>
-                          <w:rPr>
-                            <w:sz w:val="18"/>
-                            <w:szCs w:val="18"/>
-                            <w:u w:val="single"/>
-                          </w:rPr>
-                          <w:t>Search</w:t>
-                        </w:r>
-                      </w:p>
-                    </w:txbxContent>
-                  </v:textbox>
-                </v:roundrect>
-              </v:group>
-            </w:pict>
-          </mc:Fallback>
-        </mc:AlternateContent>
-      </w:r>
-      <w:r>
-        <w:rPr>
-          <w:noProof/>
-          <w:lang w:eastAsia="en-GB"/>
-        </w:rPr>
-        <mc:AlternateContent>
           <mc:Choice Requires="wps">
             <w:drawing>
-              <wp:anchor distT="0" distB="0" distL="114300" distR="114300" simplePos="0" relativeHeight="251666432" behindDoc="0" locked="0" layoutInCell="1" allowOverlap="1" wp14:anchorId="2965BF51" wp14:editId="3B29289E">
+              <wp:anchor distT="0" distB="0" distL="114300" distR="114300" simplePos="0" relativeHeight="251665408" behindDoc="0" locked="0" layoutInCell="1" allowOverlap="1" wp14:anchorId="2965BF51" wp14:editId="6AC8933E">
                 <wp:simplePos x="0" y="0"/>
                 <wp:positionH relativeFrom="column">
                   <wp:posOffset>-774706</wp:posOffset>
@@ -5047,7 +4869,7 @@
           </mc:Choice>
           <mc:Fallback>
             <w:pict>
-              <v:shape w14:anchorId="2965BF51" id="_x0000_s1106" type="#_x0000_t202" style="position:absolute;margin-left:-61pt;margin-top:741.25pt;width:122.45pt;height:22.3pt;z-index:251666432;visibility:visible;mso-wrap-style:square;mso-width-percent:0;mso-height-percent:0;mso-wrap-distance-left:9pt;mso-wrap-distance-top:0;mso-wrap-distance-right:9pt;mso-wrap-distance-bottom:0;mso-position-horizontal:absolute;mso-position-horizontal-relative:text;mso-position-vertical:absolute;mso-position-vertical-relative:text;mso-width-percent:0;mso-height-percent:0;mso-width-relative:margin;mso-height-relative:margin;v-text-anchor:top" o:gfxdata="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" filled="f" stroked="f">
+              <v:shape w14:anchorId="2965BF51" id="_x0000_s1103" type="#_x0000_t202" style="position:absolute;margin-left:-61pt;margin-top:741.25pt;width:122.45pt;height:22.3pt;z-index:251665408;visibility:visible;mso-wrap-style:square;mso-width-percent:0;mso-height-percent:0;mso-wrap-distance-left:9pt;mso-wrap-distance-top:0;mso-wrap-distance-right:9pt;mso-wrap-distance-bottom:0;mso-position-horizontal:absolute;mso-position-horizontal-relative:text;mso-position-vertical:absolute;mso-position-vertical-relative:text;mso-width-percent:0;mso-height-percent:0;mso-width-relative:margin;mso-height-relative:margin;v-text-anchor:top" o:gfxdata="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" filled="f" stroked="f">
                 <v:textbox>
                   <w:txbxContent>
                     <w:p>
@@ -5083,7 +4905,7 @@
         <mc:AlternateContent>
           <mc:Choice Requires="wps">
             <w:drawing>
-              <wp:anchor distT="0" distB="0" distL="114300" distR="114300" simplePos="0" relativeHeight="251663360" behindDoc="0" locked="0" layoutInCell="1" allowOverlap="1" wp14:anchorId="48B30178" wp14:editId="164C3B81">
+              <wp:anchor distT="0" distB="0" distL="114300" distR="114300" simplePos="0" relativeHeight="251664384" behindDoc="0" locked="0" layoutInCell="1" allowOverlap="1" wp14:anchorId="48B30178" wp14:editId="164C3B81">
                 <wp:simplePos x="0" y="0"/>
                 <wp:positionH relativeFrom="column">
                   <wp:posOffset>-803305</wp:posOffset>
@@ -5163,7 +4985,7 @@
           </mc:Choice>
           <mc:Fallback>
             <w:pict>
-              <v:rect w14:anchorId="48B30178" id="Rectangle 332" o:spid="_x0000_s1107" style="position:absolute;margin-left:-63.25pt;margin-top:736.8pt;width:571.45pt;height:27.75pt;z-index:251663360;visibility:visible;mso-wrap-style:square;mso-width-percent:0;mso-height-percent:0;mso-wrap-distance-left:9pt;mso-wrap-distance-top:0;mso-wrap-distance-right:9pt;mso-wrap-distance-bottom:0;mso-position-horizontal:absolute;mso-position-horizontal-relative:text;mso-position-vertical:absolute;mso-position-vertical-relative:text;mso-width-percent:0;mso-height-percent:0;mso-width-relative:margin;mso-height-relative:margin;v-text-anchor:middle" o:gfxdata="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" fillcolor="#d8d8d8 [2732]" strokecolor="black [1600]" strokeweight="1pt">
+              <v:rect w14:anchorId="48B30178" id="Rectangle 332" o:spid="_x0000_s1104" style="position:absolute;margin-left:-63.25pt;margin-top:736.8pt;width:571.45pt;height:27.75pt;z-index:251664384;visibility:visible;mso-wrap-style:square;mso-width-percent:0;mso-height-percent:0;mso-wrap-distance-left:9pt;mso-wrap-distance-top:0;mso-wrap-distance-right:9pt;mso-wrap-distance-bottom:0;mso-position-horizontal:absolute;mso-position-horizontal-relative:text;mso-position-vertical:absolute;mso-position-vertical-relative:text;mso-width-percent:0;mso-height-percent:0;mso-width-relative:margin;mso-height-relative:margin;v-text-anchor:middle" o:gfxdata="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" fillcolor="#d8d8d8 [2732]" strokecolor="black [1600]" strokeweight="1pt">
                 <v:textbox>
                   <w:txbxContent>
                     <w:p>
@@ -5286,7 +5108,7 @@
           </mc:Choice>
           <mc:Fallback>
             <w:pict>
-              <v:shape w14:anchorId="05936E5A" id="_x0000_s1108" type="#_x0000_t202" style="position:absolute;margin-left:-57.95pt;margin-top:-63.7pt;width:566.05pt;height:35.55pt;z-index:251656192;visibility:visible;mso-wrap-style:square;mso-width-percent:0;mso-height-percent:0;mso-wrap-distance-left:9pt;mso-wrap-distance-top:0;mso-wrap-distance-right:9pt;mso-wrap-distance-bottom:0;mso-position-horizontal:absolute;mso-position-horizontal-relative:text;mso-position-vertical:absolute;mso-position-vertical-relative:text;mso-width-percent:0;mso-height-percent:0;mso-width-relative:margin;mso-height-relative:margin;v-text-anchor:top" o:gfxdata="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" stroked="f">
+              <v:shape w14:anchorId="05936E5A" id="_x0000_s1105" type="#_x0000_t202" style="position:absolute;margin-left:-57.95pt;margin-top:-63.7pt;width:566.05pt;height:35.55pt;z-index:251656192;visibility:visible;mso-wrap-style:square;mso-width-percent:0;mso-height-percent:0;mso-wrap-distance-left:9pt;mso-wrap-distance-top:0;mso-wrap-distance-right:9pt;mso-wrap-distance-bottom:0;mso-position-horizontal:absolute;mso-position-horizontal-relative:text;mso-position-vertical:absolute;mso-position-vertical-relative:text;mso-width-percent:0;mso-height-percent:0;mso-width-relative:margin;mso-height-relative:margin;v-text-anchor:top" o:gfxdata="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" stroked="f">
                 <v:textbox>
                   <w:txbxContent>
                     <w:p>
@@ -5390,7 +5212,7 @@
           </mc:Choice>
           <mc:Fallback>
             <w:pict>
-              <v:line w14:anchorId="09E98F37" id="Straight Connector 7" o:spid="_x0000_s1026" style="position:absolute;z-index:251657216;visibility:visible;mso-wrap-style:square;mso-wrap-distance-left:9pt;mso-wrap-distance-top:0;mso-wrap-distance-right:9pt;mso-wrap-distance-bottom:0;mso-position-horizontal:absolute;mso-position-horizontal-relative:text;mso-position-vertical:absolute;mso-position-vertical-relative:text" from="-68.7pt,-28.15pt" to="514.75pt,-28.15pt" o:gfxdata="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" strokecolor="#4579b8 [3044]"/>
+              <v:line w14:anchorId="48DEDDF5" id="Straight Connector 7" o:spid="_x0000_s1026" style="position:absolute;z-index:251657216;visibility:visible;mso-wrap-style:square;mso-wrap-distance-left:9pt;mso-wrap-distance-top:0;mso-wrap-distance-right:9pt;mso-wrap-distance-bottom:0;mso-position-horizontal:absolute;mso-position-horizontal-relative:text;mso-position-vertical:absolute;mso-position-vertical-relative:text" from="-68.7pt,-28.15pt" to="514.75pt,-28.15pt" o:gfxdata="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" strokecolor="#4579b8 [3044]"/>
             </w:pict>
           </mc:Fallback>
         </mc:AlternateContent>

</xml_diff>